<commit_message>
belajar membuat hello word
</commit_message>
<xml_diff>
--- a/PROJEK ALGORITMA FACHRI.docx
+++ b/PROJEK ALGORITMA FACHRI.docx
@@ -4,47 +4,503 @@
   <w:body>
     <w:p>
       <w:pPr>
-        <w:spacing w:after="0" w:line="240" w:lineRule="auto"/>
-        <w:rPr>
-          <w:rFonts w:ascii="Times New Roman" w:eastAsia="Times New Roman" w:hAnsi="Times New Roman" w:cs="Times New Roman"/>
+        <w:jc w:val="center"/>
+        <w:rPr>
+          <w:rFonts w:ascii="Arial" w:hAnsi="Arial" w:cs="Arial"/>
           <w:b/>
-          <w:bCs/>
-          <w:color w:val="0000FF"/>
-          <w:spacing w:val="-6"/>
-          <w:kern w:val="36"/>
-          <w:u w:val="single"/>
-        </w:rPr>
-      </w:pPr>
-    </w:p>
-    <w:p>
-      <w:pPr>
-        <w:spacing w:after="0" w:line="276" w:lineRule="auto"/>
-        <w:ind w:left="1276"/>
-        <w:rPr>
-          <w:rFonts w:ascii="Times New Roman" w:eastAsia="Times New Roman" w:hAnsi="Times New Roman" w:cs="Times New Roman"/>
+          <w:color w:val="000000" w:themeColor="text1"/>
+          <w:sz w:val="38"/>
+          <w:lang w:val="id-ID"/>
+        </w:rPr>
+      </w:pPr>
+      <w:r>
+        <w:rPr>
+          <w:rFonts w:ascii="Arial" w:hAnsi="Arial" w:cs="Arial"/>
           <w:b/>
-          <w:bCs/>
-          <w:color w:val="0000FF"/>
-          <w:spacing w:val="-6"/>
-          <w:kern w:val="36"/>
-          <w:sz w:val="24"/>
-          <w:szCs w:val="24"/>
-          <w:u w:val="single"/>
-        </w:rPr>
-      </w:pPr>
-      <w:r>
-        <w:rPr>
-          <w:rFonts w:ascii="Times New Roman" w:eastAsia="Times New Roman" w:hAnsi="Times New Roman" w:cs="Times New Roman"/>
+          <w:color w:val="000000" w:themeColor="text1"/>
+          <w:sz w:val="38"/>
+        </w:rPr>
+        <w:t xml:space="preserve">LAPORAN PROYEK </w:t>
+      </w:r>
+      <w:r>
+        <w:rPr>
+          <w:rFonts w:ascii="Arial" w:hAnsi="Arial" w:cs="Arial"/>
           <w:b/>
-          <w:bCs/>
-          <w:color w:val="0000FF"/>
-          <w:spacing w:val="-6"/>
-          <w:kern w:val="36"/>
-          <w:sz w:val="24"/>
-          <w:szCs w:val="24"/>
-          <w:u w:val="single"/>
-        </w:rPr>
-        <w:br w:type="column"/>
+          <w:color w:val="000000" w:themeColor="text1"/>
+          <w:sz w:val="38"/>
+          <w:lang w:val="id-ID"/>
+        </w:rPr>
+        <w:t>2</w:t>
+      </w:r>
+    </w:p>
+    <w:p>
+      <w:pPr>
+        <w:jc w:val="center"/>
+        <w:rPr>
+          <w:rFonts w:ascii="Arial" w:hAnsi="Arial" w:cs="Arial"/>
+          <w:b/>
+          <w:color w:val="000000" w:themeColor="text1"/>
+          <w:sz w:val="54"/>
+        </w:rPr>
+      </w:pPr>
+    </w:p>
+    <w:p>
+      <w:pPr>
+        <w:jc w:val="center"/>
+        <w:rPr>
+          <w:rFonts w:ascii="Arial" w:hAnsi="Arial" w:cs="Arial"/>
+          <w:b/>
+          <w:color w:val="000000" w:themeColor="text1"/>
+          <w:sz w:val="54"/>
+          <w:lang w:val="id-ID"/>
+        </w:rPr>
+      </w:pPr>
+      <w:r>
+        <w:rPr>
+          <w:rFonts w:ascii="Arial" w:hAnsi="Arial" w:cs="Arial"/>
+          <w:b/>
+          <w:color w:val="000000" w:themeColor="text1"/>
+          <w:sz w:val="54"/>
+        </w:rPr>
+        <w:t>EKSPRESI NOTASI ALGORITMA</w:t>
+      </w:r>
+      <w:r>
+        <w:rPr>
+          <w:rFonts w:ascii="Arial" w:hAnsi="Arial" w:cs="Arial"/>
+          <w:b/>
+          <w:color w:val="000000" w:themeColor="text1"/>
+          <w:sz w:val="54"/>
+          <w:lang w:val="id-ID"/>
+        </w:rPr>
+        <w:t xml:space="preserve"> 2</w:t>
+      </w:r>
+    </w:p>
+    <w:p>
+      <w:pPr>
+        <w:jc w:val="center"/>
+        <w:rPr>
+          <w:rFonts w:ascii="Arial" w:hAnsi="Arial" w:cs="Arial"/>
+          <w:b/>
+          <w:color w:val="000000" w:themeColor="text1"/>
+          <w:sz w:val="38"/>
+        </w:rPr>
+      </w:pPr>
+      <w:r>
+        <w:rPr>
+          <w:rFonts w:ascii="Arial" w:hAnsi="Arial" w:cs="Arial"/>
+          <w:b/>
+          <w:color w:val="000000" w:themeColor="text1"/>
+          <w:sz w:val="38"/>
+        </w:rPr>
+        <w:t>(</w:t>
+      </w:r>
+      <w:r>
+        <w:rPr>
+          <w:rFonts w:ascii="Arial" w:hAnsi="Arial" w:cs="Arial"/>
+          <w:b/>
+          <w:color w:val="000000" w:themeColor="text1"/>
+          <w:sz w:val="38"/>
+          <w:lang w:val="id-ID"/>
+        </w:rPr>
+        <w:t>Ekspresi, variabel</w:t>
+      </w:r>
+      <w:proofErr w:type="gramStart"/>
+      <w:r>
+        <w:rPr>
+          <w:rFonts w:ascii="Arial" w:hAnsi="Arial" w:cs="Arial"/>
+          <w:b/>
+          <w:color w:val="000000" w:themeColor="text1"/>
+          <w:sz w:val="38"/>
+          <w:lang w:val="id-ID"/>
+        </w:rPr>
+        <w:t>,cara</w:t>
+      </w:r>
+      <w:proofErr w:type="gramEnd"/>
+      <w:r>
+        <w:rPr>
+          <w:rFonts w:ascii="Arial" w:hAnsi="Arial" w:cs="Arial"/>
+          <w:b/>
+          <w:color w:val="000000" w:themeColor="text1"/>
+          <w:sz w:val="38"/>
+          <w:lang w:val="id-ID"/>
+        </w:rPr>
+        <w:t xml:space="preserve"> cetak</w:t>
+      </w:r>
+      <w:r>
+        <w:rPr>
+          <w:rFonts w:ascii="Arial" w:hAnsi="Arial" w:cs="Arial"/>
+          <w:b/>
+          <w:color w:val="000000" w:themeColor="text1"/>
+          <w:sz w:val="38"/>
+        </w:rPr>
+        <w:t>)</w:t>
+      </w:r>
+    </w:p>
+    <w:p>
+      <w:pPr>
+        <w:jc w:val="center"/>
+        <w:rPr>
+          <w:rFonts w:ascii="Arial" w:hAnsi="Arial" w:cs="Arial"/>
+          <w:b/>
+          <w:color w:val="000000" w:themeColor="text1"/>
+          <w:sz w:val="34"/>
+        </w:rPr>
+      </w:pPr>
+    </w:p>
+    <w:p>
+      <w:pPr>
+        <w:jc w:val="center"/>
+        <w:rPr>
+          <w:rFonts w:ascii="Arial" w:hAnsi="Arial" w:cs="Arial"/>
+          <w:b/>
+          <w:color w:val="000000" w:themeColor="text1"/>
+          <w:sz w:val="32"/>
+        </w:rPr>
+      </w:pPr>
+    </w:p>
+    <w:p>
+      <w:pPr>
+        <w:jc w:val="center"/>
+        <w:rPr>
+          <w:rFonts w:ascii="Arial" w:hAnsi="Arial" w:cs="Arial"/>
+          <w:b/>
+          <w:color w:val="000000" w:themeColor="text1"/>
+          <w:sz w:val="34"/>
+        </w:rPr>
+      </w:pPr>
+    </w:p>
+    <w:p>
+      <w:pPr>
+        <w:jc w:val="center"/>
+        <w:rPr>
+          <w:rFonts w:ascii="Arial" w:hAnsi="Arial" w:cs="Arial"/>
+          <w:b/>
+          <w:color w:val="000000" w:themeColor="text1"/>
+          <w:sz w:val="34"/>
+        </w:rPr>
+      </w:pPr>
+    </w:p>
+    <w:p>
+      <w:pPr>
+        <w:jc w:val="center"/>
+        <w:rPr>
+          <w:rFonts w:ascii="Arial" w:hAnsi="Arial" w:cs="Arial"/>
+          <w:b/>
+          <w:color w:val="000000" w:themeColor="text1"/>
+          <w:sz w:val="34"/>
+        </w:rPr>
+      </w:pPr>
+      <w:r>
+        <w:rPr>
+          <w:rFonts w:ascii="Arial" w:hAnsi="Arial" w:cs="Arial"/>
+          <w:b/>
+          <w:noProof/>
+          <w:color w:val="000000" w:themeColor="text1"/>
+          <w:sz w:val="34"/>
+          <w:lang w:val="id-ID" w:eastAsia="id-ID"/>
+        </w:rPr>
+        <w:drawing>
+          <wp:inline distT="0" distB="0" distL="0" distR="0" wp14:anchorId="65927A5D" wp14:editId="3F6D2990">
+            <wp:extent cx="1913861" cy="1839147"/>
+            <wp:effectExtent l="0" t="0" r="0" b="8890"/>
+            <wp:docPr id="88" name="Picture 88" descr="F:\PHOTO\LOGO\SMK N 1 KB (1).png"/>
+            <wp:cNvGraphicFramePr>
+              <a:graphicFrameLocks xmlns:a="http://schemas.openxmlformats.org/drawingml/2006/main" noChangeAspect="1"/>
+            </wp:cNvGraphicFramePr>
+            <a:graphic xmlns:a="http://schemas.openxmlformats.org/drawingml/2006/main">
+              <a:graphicData uri="http://schemas.openxmlformats.org/drawingml/2006/picture">
+                <pic:pic xmlns:pic="http://schemas.openxmlformats.org/drawingml/2006/picture">
+                  <pic:nvPicPr>
+                    <pic:cNvPr id="0" name="Picture 1" descr="F:\PHOTO\LOGO\SMK N 1 KB (1).png"/>
+                    <pic:cNvPicPr>
+                      <a:picLocks noChangeAspect="1" noChangeArrowheads="1"/>
+                    </pic:cNvPicPr>
+                  </pic:nvPicPr>
+                  <pic:blipFill>
+                    <a:blip r:embed="rId7" cstate="print">
+                      <a:extLst>
+                        <a:ext uri="{28A0092B-C50C-407E-A947-70E740481C1C}">
+                          <a14:useLocalDpi xmlns:a14="http://schemas.microsoft.com/office/drawing/2010/main" val="0"/>
+                        </a:ext>
+                      </a:extLst>
+                    </a:blip>
+                    <a:srcRect/>
+                    <a:stretch>
+                      <a:fillRect/>
+                    </a:stretch>
+                  </pic:blipFill>
+                  <pic:spPr bwMode="auto">
+                    <a:xfrm>
+                      <a:off x="0" y="0"/>
+                      <a:ext cx="1922815" cy="1847751"/>
+                    </a:xfrm>
+                    <a:prstGeom prst="rect">
+                      <a:avLst/>
+                    </a:prstGeom>
+                    <a:noFill/>
+                    <a:ln>
+                      <a:noFill/>
+                    </a:ln>
+                  </pic:spPr>
+                </pic:pic>
+              </a:graphicData>
+            </a:graphic>
+          </wp:inline>
+        </w:drawing>
+      </w:r>
+    </w:p>
+    <w:p>
+      <w:pPr>
+        <w:jc w:val="center"/>
+        <w:rPr>
+          <w:rFonts w:ascii="Arial" w:hAnsi="Arial" w:cs="Arial"/>
+          <w:b/>
+          <w:color w:val="000000" w:themeColor="text1"/>
+          <w:sz w:val="34"/>
+        </w:rPr>
+      </w:pPr>
+    </w:p>
+    <w:p>
+      <w:pPr>
+        <w:spacing w:after="0"/>
+        <w:jc w:val="center"/>
+        <w:rPr>
+          <w:rFonts w:ascii="Arial" w:hAnsi="Arial" w:cs="Arial"/>
+          <w:b/>
+          <w:color w:val="000000" w:themeColor="text1"/>
+          <w:sz w:val="34"/>
+        </w:rPr>
+      </w:pPr>
+      <w:r>
+        <w:rPr>
+          <w:rFonts w:ascii="Arial" w:hAnsi="Arial" w:cs="Arial"/>
+          <w:b/>
+          <w:color w:val="000000" w:themeColor="text1"/>
+          <w:sz w:val="34"/>
+        </w:rPr>
+        <w:t>OLEH:</w:t>
+      </w:r>
+    </w:p>
+    <w:p>
+      <w:pPr>
+        <w:spacing w:after="0"/>
+        <w:jc w:val="center"/>
+        <w:rPr>
+          <w:rFonts w:ascii="Arial" w:hAnsi="Arial" w:cs="Arial"/>
+          <w:b/>
+          <w:color w:val="000000" w:themeColor="text1"/>
+          <w:sz w:val="42"/>
+          <w:lang w:val="id-ID"/>
+        </w:rPr>
+      </w:pPr>
+      <w:r>
+        <w:rPr>
+          <w:rFonts w:ascii="Arial" w:hAnsi="Arial" w:cs="Arial"/>
+          <w:b/>
+          <w:color w:val="000000" w:themeColor="text1"/>
+          <w:sz w:val="42"/>
+          <w:lang w:val="id-ID"/>
+        </w:rPr>
+        <w:t>FACHRI RIZKI</w:t>
+      </w:r>
+    </w:p>
+    <w:p>
+      <w:pPr>
+        <w:spacing w:after="0"/>
+        <w:jc w:val="center"/>
+        <w:rPr>
+          <w:rFonts w:ascii="Arial" w:hAnsi="Arial" w:cs="Arial"/>
+          <w:b/>
+          <w:color w:val="000000" w:themeColor="text1"/>
+          <w:sz w:val="42"/>
+        </w:rPr>
+      </w:pPr>
+      <w:r>
+        <w:rPr>
+          <w:rFonts w:ascii="Arial" w:hAnsi="Arial" w:cs="Arial"/>
+          <w:color w:val="000000" w:themeColor="text1"/>
+          <w:sz w:val="34"/>
+          <w:szCs w:val="32"/>
+        </w:rPr>
+        <w:t>(NISN</w:t>
+      </w:r>
+      <w:r>
+        <w:rPr>
+          <w:rFonts w:ascii="Arial" w:hAnsi="Arial" w:cs="Arial"/>
+          <w:color w:val="000000" w:themeColor="text1"/>
+          <w:sz w:val="30"/>
+        </w:rPr>
+        <w:t xml:space="preserve">. </w:t>
+      </w:r>
+      <w:proofErr w:type="gramStart"/>
+      <w:r>
+        <w:rPr>
+          <w:rFonts w:ascii="Arial" w:hAnsi="Arial" w:cs="Arial"/>
+          <w:color w:val="000000" w:themeColor="text1"/>
+          <w:sz w:val="30"/>
+        </w:rPr>
+        <w:t>0084417120</w:t>
+      </w:r>
+      <w:r>
+        <w:rPr>
+          <w:rFonts w:ascii="Arial" w:hAnsi="Arial" w:cs="Arial"/>
+          <w:color w:val="000000" w:themeColor="text1"/>
+          <w:sz w:val="30"/>
+        </w:rPr>
+        <w:t xml:space="preserve"> )</w:t>
+      </w:r>
+      <w:proofErr w:type="gramEnd"/>
+    </w:p>
+    <w:p>
+      <w:pPr>
+        <w:spacing w:after="0"/>
+        <w:jc w:val="center"/>
+        <w:rPr>
+          <w:rFonts w:ascii="Arial" w:hAnsi="Arial" w:cs="Arial"/>
+          <w:color w:val="000000" w:themeColor="text1"/>
+          <w:sz w:val="34"/>
+        </w:rPr>
+      </w:pPr>
+    </w:p>
+    <w:p>
+      <w:pPr>
+        <w:jc w:val="center"/>
+        <w:rPr>
+          <w:rFonts w:ascii="Arial" w:hAnsi="Arial" w:cs="Arial"/>
+          <w:b/>
+          <w:color w:val="000000" w:themeColor="text1"/>
+          <w:sz w:val="34"/>
+        </w:rPr>
+      </w:pPr>
+    </w:p>
+    <w:p>
+      <w:pPr>
+        <w:jc w:val="center"/>
+        <w:rPr>
+          <w:rFonts w:ascii="Arial" w:hAnsi="Arial" w:cs="Arial"/>
+          <w:b/>
+          <w:color w:val="000000" w:themeColor="text1"/>
+          <w:sz w:val="34"/>
+        </w:rPr>
+      </w:pPr>
+    </w:p>
+    <w:p>
+      <w:pPr>
+        <w:jc w:val="center"/>
+        <w:rPr>
+          <w:rFonts w:ascii="Arial" w:hAnsi="Arial" w:cs="Arial"/>
+          <w:b/>
+          <w:color w:val="000000" w:themeColor="text1"/>
+          <w:sz w:val="34"/>
+        </w:rPr>
+      </w:pPr>
+    </w:p>
+    <w:p>
+      <w:pPr>
+        <w:jc w:val="center"/>
+        <w:rPr>
+          <w:rFonts w:ascii="Arial" w:hAnsi="Arial" w:cs="Arial"/>
+          <w:b/>
+          <w:color w:val="000000" w:themeColor="text1"/>
+          <w:sz w:val="36"/>
+        </w:rPr>
+      </w:pPr>
+      <w:r>
+        <w:rPr>
+          <w:rFonts w:ascii="Arial" w:hAnsi="Arial" w:cs="Arial"/>
+          <w:b/>
+          <w:color w:val="000000" w:themeColor="text1"/>
+          <w:sz w:val="36"/>
+        </w:rPr>
+        <w:t>REKAYASA PERANGKAT LUNAK</w:t>
+      </w:r>
+    </w:p>
+    <w:p>
+      <w:pPr>
+        <w:jc w:val="center"/>
+        <w:rPr>
+          <w:rFonts w:ascii="Arial" w:hAnsi="Arial" w:cs="Arial"/>
+          <w:b/>
+          <w:color w:val="000000" w:themeColor="text1"/>
+          <w:sz w:val="36"/>
+        </w:rPr>
+      </w:pPr>
+      <w:r>
+        <w:rPr>
+          <w:rFonts w:ascii="Arial" w:hAnsi="Arial" w:cs="Arial"/>
+          <w:b/>
+          <w:color w:val="000000" w:themeColor="text1"/>
+          <w:sz w:val="36"/>
+        </w:rPr>
+        <w:t>SMK NEGERI 1 KARANG BARU</w:t>
+      </w:r>
+    </w:p>
+    <w:p>
+      <w:pPr>
+        <w:jc w:val="center"/>
+        <w:rPr>
+          <w:rFonts w:ascii="Arial" w:hAnsi="Arial" w:cs="Arial"/>
+          <w:b/>
+          <w:color w:val="000000" w:themeColor="text1"/>
+          <w:sz w:val="36"/>
+        </w:rPr>
+      </w:pPr>
+      <w:r>
+        <w:rPr>
+          <w:rFonts w:ascii="Arial" w:hAnsi="Arial" w:cs="Arial"/>
+          <w:b/>
+          <w:color w:val="000000" w:themeColor="text1"/>
+          <w:sz w:val="36"/>
+        </w:rPr>
+        <w:t>PEMERINTAH PROVINSI ACEH</w:t>
+      </w:r>
+    </w:p>
+    <w:p>
+      <w:pPr>
+        <w:jc w:val="center"/>
+        <w:rPr>
+          <w:rFonts w:ascii="Arial" w:hAnsi="Arial" w:cs="Arial"/>
+          <w:b/>
+          <w:color w:val="000000" w:themeColor="text1"/>
+          <w:sz w:val="36"/>
+        </w:rPr>
+      </w:pPr>
+      <w:r>
+        <w:rPr>
+          <w:rFonts w:ascii="Arial" w:hAnsi="Arial" w:cs="Arial"/>
+          <w:b/>
+          <w:color w:val="000000" w:themeColor="text1"/>
+          <w:sz w:val="36"/>
+        </w:rPr>
+        <w:t>202</w:t>
+      </w:r>
+      <w:r>
+        <w:rPr>
+          <w:rFonts w:ascii="Arial" w:hAnsi="Arial" w:cs="Arial"/>
+          <w:b/>
+          <w:color w:val="000000" w:themeColor="text1"/>
+          <w:sz w:val="36"/>
+        </w:rPr>
+        <w:t>4</w:t>
+      </w:r>
+    </w:p>
+    <w:p>
+      <w:pPr>
+        <w:rPr>
+          <w:rFonts w:ascii="Arial" w:hAnsi="Arial" w:cs="Arial"/>
+          <w:b/>
+          <w:color w:val="000000" w:themeColor="text1"/>
+          <w:sz w:val="36"/>
+        </w:rPr>
+      </w:pPr>
+      <w:r>
+        <w:rPr>
+          <w:rFonts w:ascii="Arial" w:hAnsi="Arial" w:cs="Arial"/>
+          <w:b/>
+          <w:color w:val="000000" w:themeColor="text1"/>
+          <w:sz w:val="36"/>
+        </w:rPr>
+        <w:br w:type="page"/>
       </w:r>
       <w:r>
         <w:rPr>
@@ -64,11 +520,11 @@
         <w:drawing>
           <wp:anchor distT="0" distB="0" distL="114300" distR="114300" simplePos="0" relativeHeight="251666432" behindDoc="0" locked="0" layoutInCell="1" allowOverlap="1" wp14:anchorId="0ACBAA10" wp14:editId="4247DE10">
             <wp:simplePos x="0" y="0"/>
-            <wp:positionH relativeFrom="margin">
-              <wp:align>left</wp:align>
+            <wp:positionH relativeFrom="leftMargin">
+              <wp:align>right</wp:align>
             </wp:positionH>
             <wp:positionV relativeFrom="paragraph">
-              <wp:posOffset>-167711</wp:posOffset>
+              <wp:posOffset>-187960</wp:posOffset>
             </wp:positionV>
             <wp:extent cx="707932" cy="715992"/>
             <wp:effectExtent l="0" t="0" r="0" b="0"/>
@@ -87,7 +543,7 @@
                     </pic:cNvPicPr>
                   </pic:nvPicPr>
                   <pic:blipFill>
-                    <a:blip r:embed="rId7" cstate="print">
+                    <a:blip r:embed="rId8" cstate="print">
                       <a:extLst>
                         <a:ext uri="{28A0092B-C50C-407E-A947-70E740481C1C}">
                           <a14:useLocalDpi xmlns:a14="http://schemas.microsoft.com/office/drawing/2010/main" val="0"/>
@@ -207,7 +663,9 @@
           <w:szCs w:val="24"/>
         </w:rPr>
       </w:pPr>
-    </w:p>
+      <w:bookmarkStart w:id="0" w:name="_GoBack"/>
+    </w:p>
+    <w:bookmarkEnd w:id="0"/>
     <w:p>
       <w:pPr>
         <w:spacing w:after="0" w:line="240" w:lineRule="auto"/>
@@ -748,7 +1206,7 @@
                     </pic:cNvPicPr>
                   </pic:nvPicPr>
                   <pic:blipFill>
-                    <a:blip r:embed="rId8" cstate="print">
+                    <a:blip r:embed="rId9" cstate="print">
                       <a:extLst>
                         <a:ext uri="{28A0092B-C50C-407E-A947-70E740481C1C}">
                           <a14:useLocalDpi xmlns:a14="http://schemas.microsoft.com/office/drawing/2010/main" val="0"/>
@@ -926,7 +1384,7 @@
                     <pic:cNvPicPr/>
                   </pic:nvPicPr>
                   <pic:blipFill>
-                    <a:blip r:embed="rId9"/>
+                    <a:blip r:embed="rId10"/>
                     <a:stretch>
                       <a:fillRect/>
                     </a:stretch>
@@ -1975,512 +2433,6 @@
             <wp:extent cx="2619375" cy="2447925"/>
             <wp:effectExtent l="0" t="0" r="9525" b="9525"/>
             <wp:docPr id="2" name="Picture 2"/>
-            <wp:cNvGraphicFramePr>
-              <a:graphicFrameLocks xmlns:a="http://schemas.openxmlformats.org/drawingml/2006/main" noChangeAspect="1"/>
-            </wp:cNvGraphicFramePr>
-            <a:graphic xmlns:a="http://schemas.openxmlformats.org/drawingml/2006/main">
-              <a:graphicData uri="http://schemas.openxmlformats.org/drawingml/2006/picture">
-                <pic:pic xmlns:pic="http://schemas.openxmlformats.org/drawingml/2006/picture">
-                  <pic:nvPicPr>
-                    <pic:cNvPr id="1" name=""/>
-                    <pic:cNvPicPr/>
-                  </pic:nvPicPr>
-                  <pic:blipFill>
-                    <a:blip r:embed="rId10"/>
-                    <a:stretch>
-                      <a:fillRect/>
-                    </a:stretch>
-                  </pic:blipFill>
-                  <pic:spPr>
-                    <a:xfrm>
-                      <a:off x="0" y="0"/>
-                      <a:ext cx="2619375" cy="2447925"/>
-                    </a:xfrm>
-                    <a:prstGeom prst="rect">
-                      <a:avLst/>
-                    </a:prstGeom>
-                  </pic:spPr>
-                </pic:pic>
-              </a:graphicData>
-            </a:graphic>
-          </wp:inline>
-        </w:drawing>
-      </w:r>
-    </w:p>
-    <w:p>
-      <w:pPr>
-        <w:spacing w:after="0" w:line="240" w:lineRule="auto"/>
-        <w:rPr>
-          <w:rFonts w:ascii="Courier New" w:hAnsi="Courier New" w:cs="Courier New"/>
-          <w:sz w:val="20"/>
-          <w:szCs w:val="20"/>
-        </w:rPr>
-      </w:pPr>
-    </w:p>
-    <w:p>
-      <w:pPr>
-        <w:pStyle w:val="NormalWeb"/>
-        <w:spacing w:before="0" w:beforeAutospacing="0" w:after="0" w:afterAutospacing="0"/>
-        <w:rPr>
-          <w:color w:val="000000" w:themeColor="text1"/>
-        </w:rPr>
-      </w:pPr>
-      <w:r>
-        <w:rPr>
-          <w:color w:val="000000" w:themeColor="text1"/>
-        </w:rPr>
-        <w:t>Perhatikan contoh di atas!</w:t>
-      </w:r>
-    </w:p>
-    <w:p>
-      <w:pPr>
-        <w:pStyle w:val="NormalWeb"/>
-        <w:spacing w:before="0" w:beforeAutospacing="0" w:after="0" w:afterAutospacing="0"/>
-        <w:rPr>
-          <w:color w:val="000000" w:themeColor="text1"/>
-        </w:rPr>
-      </w:pPr>
-      <w:proofErr w:type="gramStart"/>
-      <w:r>
-        <w:rPr>
-          <w:color w:val="000000" w:themeColor="text1"/>
-        </w:rPr>
-        <w:t>Apa</w:t>
-      </w:r>
-      <w:proofErr w:type="gramEnd"/>
-      <w:r>
-        <w:rPr>
-          <w:color w:val="000000" w:themeColor="text1"/>
-        </w:rPr>
-        <w:t xml:space="preserve"> yang akan terjadi bila kita menghapus tutup PHP (</w:t>
-      </w:r>
-      <w:r>
-        <w:rPr>
-          <w:rStyle w:val="HTMLCode"/>
-          <w:rFonts w:ascii="Times New Roman" w:hAnsi="Times New Roman" w:cs="Times New Roman"/>
-          <w:b/>
-          <w:bCs/>
-          <w:color w:val="000000" w:themeColor="text1"/>
-          <w:sz w:val="24"/>
-          <w:szCs w:val="24"/>
-        </w:rPr>
-        <w:t>?&gt;</w:t>
-      </w:r>
-      <w:r>
-        <w:rPr>
-          <w:color w:val="000000" w:themeColor="text1"/>
-        </w:rPr>
-        <w:t>)?</w:t>
-      </w:r>
-    </w:p>
-    <w:p>
-      <w:pPr>
-        <w:pStyle w:val="NormalWeb"/>
-        <w:spacing w:before="0" w:beforeAutospacing="0" w:after="0" w:afterAutospacing="0"/>
-        <w:rPr>
-          <w:color w:val="000000" w:themeColor="text1"/>
-        </w:rPr>
-      </w:pPr>
-      <w:r>
-        <w:rPr>
-          <w:color w:val="000000" w:themeColor="text1"/>
-        </w:rPr>
-        <w:t xml:space="preserve">Tentunya program </w:t>
-      </w:r>
-      <w:proofErr w:type="gramStart"/>
-      <w:r>
-        <w:rPr>
-          <w:color w:val="000000" w:themeColor="text1"/>
-        </w:rPr>
-        <w:t>akan</w:t>
-      </w:r>
-      <w:proofErr w:type="gramEnd"/>
-      <w:r>
-        <w:rPr>
-          <w:color w:val="000000" w:themeColor="text1"/>
-        </w:rPr>
-        <w:t xml:space="preserve"> error.</w:t>
-      </w:r>
-    </w:p>
-    <w:p>
-      <w:pPr>
-        <w:pStyle w:val="NormalWeb"/>
-        <w:spacing w:before="0" w:beforeAutospacing="0" w:after="0" w:afterAutospacing="0"/>
-        <w:rPr>
-          <w:color w:val="000000" w:themeColor="text1"/>
-        </w:rPr>
-      </w:pPr>
-      <w:r>
-        <w:rPr>
-          <w:color w:val="000000" w:themeColor="text1"/>
-        </w:rPr>
-        <w:t>Oya, PHP yang ditulis di dalam HTML, filenya harus disimpan dengan ekstensi </w:t>
-      </w:r>
-      <w:r>
-        <w:rPr>
-          <w:rStyle w:val="HTMLCode"/>
-          <w:rFonts w:ascii="Times New Roman" w:hAnsi="Times New Roman" w:cs="Times New Roman"/>
-          <w:b/>
-          <w:bCs/>
-          <w:color w:val="000000" w:themeColor="text1"/>
-          <w:sz w:val="24"/>
-          <w:szCs w:val="24"/>
-        </w:rPr>
-        <w:t>.php</w:t>
-      </w:r>
-      <w:r>
-        <w:rPr>
-          <w:color w:val="000000" w:themeColor="text1"/>
-        </w:rPr>
-        <w:t> bukan </w:t>
-      </w:r>
-      <w:r>
-        <w:rPr>
-          <w:rStyle w:val="HTMLCode"/>
-          <w:rFonts w:ascii="Times New Roman" w:hAnsi="Times New Roman" w:cs="Times New Roman"/>
-          <w:b/>
-          <w:bCs/>
-          <w:color w:val="000000" w:themeColor="text1"/>
-          <w:sz w:val="24"/>
-          <w:szCs w:val="24"/>
-        </w:rPr>
-        <w:t>.html</w:t>
-      </w:r>
-      <w:r>
-        <w:rPr>
-          <w:color w:val="000000" w:themeColor="text1"/>
-        </w:rPr>
-        <w:t> meskipun isinya HTML dan PHP.</w:t>
-      </w:r>
-    </w:p>
-    <w:p>
-      <w:pPr>
-        <w:pStyle w:val="NormalWeb"/>
-        <w:spacing w:before="0" w:beforeAutospacing="0" w:after="0" w:afterAutospacing="0"/>
-        <w:rPr>
-          <w:color w:val="000000" w:themeColor="text1"/>
-        </w:rPr>
-      </w:pPr>
-      <w:r>
-        <w:rPr>
-          <w:color w:val="000000" w:themeColor="text1"/>
-        </w:rPr>
-        <w:t>Lalu ada juga yang menulis seperti ini:</w:t>
-      </w:r>
-    </w:p>
-    <w:p>
-      <w:pPr>
-        <w:spacing w:after="0" w:line="240" w:lineRule="auto"/>
-        <w:rPr>
-          <w:rFonts w:ascii="Courier New" w:hAnsi="Courier New" w:cs="Courier New"/>
-          <w:sz w:val="20"/>
-          <w:szCs w:val="20"/>
-        </w:rPr>
-      </w:pPr>
-      <w:proofErr w:type="gramStart"/>
-      <w:r>
-        <w:rPr>
-          <w:rStyle w:val="HTMLCode"/>
-          <w:rFonts w:ascii="Times New Roman" w:eastAsiaTheme="minorHAnsi" w:hAnsi="Times New Roman" w:cs="Times New Roman"/>
-          <w:color w:val="000000" w:themeColor="text1"/>
-          <w:sz w:val="24"/>
-          <w:szCs w:val="24"/>
-        </w:rPr>
-        <w:t>&lt;?</w:t>
-      </w:r>
-      <w:r>
-        <w:rPr>
-          <w:rFonts w:ascii="Courier New" w:hAnsi="Courier New" w:cs="Courier New"/>
-          <w:sz w:val="20"/>
-          <w:szCs w:val="20"/>
-        </w:rPr>
-        <w:t>php</w:t>
-      </w:r>
-      <w:proofErr w:type="gramEnd"/>
-    </w:p>
-    <w:p>
-      <w:pPr>
-        <w:spacing w:after="0" w:line="240" w:lineRule="auto"/>
-        <w:rPr>
-          <w:rFonts w:ascii="Courier New" w:hAnsi="Courier New" w:cs="Courier New"/>
-          <w:sz w:val="20"/>
-          <w:szCs w:val="20"/>
-        </w:rPr>
-      </w:pPr>
-    </w:p>
-    <w:p>
-      <w:pPr>
-        <w:spacing w:after="0" w:line="240" w:lineRule="auto"/>
-        <w:rPr>
-          <w:rFonts w:ascii="Courier New" w:hAnsi="Courier New" w:cs="Courier New"/>
-          <w:sz w:val="20"/>
-          <w:szCs w:val="20"/>
-        </w:rPr>
-      </w:pPr>
-      <w:proofErr w:type="gramStart"/>
-      <w:r>
-        <w:rPr>
-          <w:rFonts w:ascii="Courier New" w:hAnsi="Courier New" w:cs="Courier New"/>
-          <w:sz w:val="20"/>
-          <w:szCs w:val="20"/>
-        </w:rPr>
-        <w:t>echo</w:t>
-      </w:r>
-      <w:proofErr w:type="gramEnd"/>
-      <w:r>
-        <w:rPr>
-          <w:rFonts w:ascii="Courier New" w:hAnsi="Courier New" w:cs="Courier New"/>
-          <w:sz w:val="20"/>
-          <w:szCs w:val="20"/>
-        </w:rPr>
-        <w:t xml:space="preserve"> "&lt;html&gt;";</w:t>
-      </w:r>
-    </w:p>
-    <w:p>
-      <w:pPr>
-        <w:spacing w:after="0" w:line="240" w:lineRule="auto"/>
-        <w:rPr>
-          <w:rFonts w:ascii="Courier New" w:hAnsi="Courier New" w:cs="Courier New"/>
-          <w:sz w:val="20"/>
-          <w:szCs w:val="20"/>
-        </w:rPr>
-      </w:pPr>
-      <w:proofErr w:type="gramStart"/>
-      <w:r>
-        <w:rPr>
-          <w:rFonts w:ascii="Courier New" w:hAnsi="Courier New" w:cs="Courier New"/>
-          <w:sz w:val="20"/>
-          <w:szCs w:val="20"/>
-        </w:rPr>
-        <w:t>echo</w:t>
-      </w:r>
-      <w:proofErr w:type="gramEnd"/>
-      <w:r>
-        <w:rPr>
-          <w:rFonts w:ascii="Courier New" w:hAnsi="Courier New" w:cs="Courier New"/>
-          <w:sz w:val="20"/>
-          <w:szCs w:val="20"/>
-        </w:rPr>
-        <w:t xml:space="preserve"> "&lt;head&gt;";</w:t>
-      </w:r>
-    </w:p>
-    <w:p>
-      <w:pPr>
-        <w:spacing w:after="0" w:line="240" w:lineRule="auto"/>
-        <w:rPr>
-          <w:rFonts w:ascii="Courier New" w:hAnsi="Courier New" w:cs="Courier New"/>
-          <w:sz w:val="20"/>
-          <w:szCs w:val="20"/>
-        </w:rPr>
-      </w:pPr>
-      <w:proofErr w:type="gramStart"/>
-      <w:r>
-        <w:rPr>
-          <w:rFonts w:ascii="Courier New" w:hAnsi="Courier New" w:cs="Courier New"/>
-          <w:sz w:val="20"/>
-          <w:szCs w:val="20"/>
-        </w:rPr>
-        <w:t>echo</w:t>
-      </w:r>
-      <w:proofErr w:type="gramEnd"/>
-      <w:r>
-        <w:rPr>
-          <w:rFonts w:ascii="Courier New" w:hAnsi="Courier New" w:cs="Courier New"/>
-          <w:sz w:val="20"/>
-          <w:szCs w:val="20"/>
-        </w:rPr>
-        <w:t xml:space="preserve"> "&lt;title&gt;Judul Web&lt;/title&gt;";</w:t>
-      </w:r>
-    </w:p>
-    <w:p>
-      <w:pPr>
-        <w:spacing w:after="0" w:line="240" w:lineRule="auto"/>
-        <w:rPr>
-          <w:rFonts w:ascii="Courier New" w:hAnsi="Courier New" w:cs="Courier New"/>
-          <w:sz w:val="20"/>
-          <w:szCs w:val="20"/>
-        </w:rPr>
-      </w:pPr>
-      <w:proofErr w:type="gramStart"/>
-      <w:r>
-        <w:rPr>
-          <w:rFonts w:ascii="Courier New" w:hAnsi="Courier New" w:cs="Courier New"/>
-          <w:sz w:val="20"/>
-          <w:szCs w:val="20"/>
-        </w:rPr>
-        <w:t>echo</w:t>
-      </w:r>
-      <w:proofErr w:type="gramEnd"/>
-      <w:r>
-        <w:rPr>
-          <w:rFonts w:ascii="Courier New" w:hAnsi="Courier New" w:cs="Courier New"/>
-          <w:sz w:val="20"/>
-          <w:szCs w:val="20"/>
-        </w:rPr>
-        <w:t xml:space="preserve"> "&lt;/head&gt;";</w:t>
-      </w:r>
-    </w:p>
-    <w:p>
-      <w:pPr>
-        <w:spacing w:after="0" w:line="240" w:lineRule="auto"/>
-        <w:rPr>
-          <w:rFonts w:ascii="Courier New" w:hAnsi="Courier New" w:cs="Courier New"/>
-          <w:sz w:val="20"/>
-          <w:szCs w:val="20"/>
-        </w:rPr>
-      </w:pPr>
-      <w:proofErr w:type="gramStart"/>
-      <w:r>
-        <w:rPr>
-          <w:rFonts w:ascii="Courier New" w:hAnsi="Courier New" w:cs="Courier New"/>
-          <w:sz w:val="20"/>
-          <w:szCs w:val="20"/>
-        </w:rPr>
-        <w:t>echo</w:t>
-      </w:r>
-      <w:proofErr w:type="gramEnd"/>
-      <w:r>
-        <w:rPr>
-          <w:rFonts w:ascii="Courier New" w:hAnsi="Courier New" w:cs="Courier New"/>
-          <w:sz w:val="20"/>
-          <w:szCs w:val="20"/>
-        </w:rPr>
-        <w:t xml:space="preserve"> "&lt;body&gt;";</w:t>
-      </w:r>
-    </w:p>
-    <w:p>
-      <w:pPr>
-        <w:spacing w:after="0" w:line="240" w:lineRule="auto"/>
-        <w:rPr>
-          <w:rFonts w:ascii="Courier New" w:hAnsi="Courier New" w:cs="Courier New"/>
-          <w:sz w:val="20"/>
-          <w:szCs w:val="20"/>
-        </w:rPr>
-      </w:pPr>
-      <w:proofErr w:type="gramStart"/>
-      <w:r>
-        <w:rPr>
-          <w:rFonts w:ascii="Courier New" w:hAnsi="Courier New" w:cs="Courier New"/>
-          <w:sz w:val="20"/>
-          <w:szCs w:val="20"/>
-        </w:rPr>
-        <w:t>echo</w:t>
-      </w:r>
-      <w:proofErr w:type="gramEnd"/>
-      <w:r>
-        <w:rPr>
-          <w:rFonts w:ascii="Courier New" w:hAnsi="Courier New" w:cs="Courier New"/>
-          <w:sz w:val="20"/>
-          <w:szCs w:val="20"/>
-        </w:rPr>
-        <w:t xml:space="preserve"> "&lt;h1&gt;Selamat datang&lt;/h1&gt;";</w:t>
-      </w:r>
-    </w:p>
-    <w:p>
-      <w:pPr>
-        <w:spacing w:after="0" w:line="240" w:lineRule="auto"/>
-        <w:rPr>
-          <w:rFonts w:ascii="Courier New" w:hAnsi="Courier New" w:cs="Courier New"/>
-          <w:sz w:val="20"/>
-          <w:szCs w:val="20"/>
-        </w:rPr>
-      </w:pPr>
-      <w:proofErr w:type="gramStart"/>
-      <w:r>
-        <w:rPr>
-          <w:rFonts w:ascii="Courier New" w:hAnsi="Courier New" w:cs="Courier New"/>
-          <w:sz w:val="20"/>
-          <w:szCs w:val="20"/>
-        </w:rPr>
-        <w:t>echo</w:t>
-      </w:r>
-      <w:proofErr w:type="gramEnd"/>
-      <w:r>
-        <w:rPr>
-          <w:rFonts w:ascii="Courier New" w:hAnsi="Courier New" w:cs="Courier New"/>
-          <w:sz w:val="20"/>
-          <w:szCs w:val="20"/>
-        </w:rPr>
-        <w:t xml:space="preserve"> "&lt;/body&gt;";</w:t>
-      </w:r>
-    </w:p>
-    <w:p>
-      <w:pPr>
-        <w:spacing w:after="0" w:line="240" w:lineRule="auto"/>
-        <w:rPr>
-          <w:rFonts w:ascii="Courier New" w:hAnsi="Courier New" w:cs="Courier New"/>
-          <w:sz w:val="20"/>
-          <w:szCs w:val="20"/>
-        </w:rPr>
-      </w:pPr>
-      <w:proofErr w:type="gramStart"/>
-      <w:r>
-        <w:rPr>
-          <w:rFonts w:ascii="Courier New" w:hAnsi="Courier New" w:cs="Courier New"/>
-          <w:sz w:val="20"/>
-          <w:szCs w:val="20"/>
-        </w:rPr>
-        <w:t>echo</w:t>
-      </w:r>
-      <w:proofErr w:type="gramEnd"/>
-      <w:r>
-        <w:rPr>
-          <w:rFonts w:ascii="Courier New" w:hAnsi="Courier New" w:cs="Courier New"/>
-          <w:sz w:val="20"/>
-          <w:szCs w:val="20"/>
-        </w:rPr>
-        <w:t xml:space="preserve"> "&lt;/html&gt;";</w:t>
-      </w:r>
-    </w:p>
-    <w:p>
-      <w:pPr>
-        <w:pStyle w:val="NormalWeb"/>
-        <w:spacing w:before="0" w:beforeAutospacing="0" w:after="0" w:afterAutospacing="0"/>
-        <w:rPr>
-          <w:color w:val="000000" w:themeColor="text1"/>
-        </w:rPr>
-      </w:pPr>
-      <w:r>
-        <w:rPr>
-          <w:color w:val="000000" w:themeColor="text1"/>
-        </w:rPr>
-        <w:t>Nah kalau yang ini bisa tidak ditutup, karena kode HTML-nya ditulis di dalam sintak PHP.</w:t>
-      </w:r>
-    </w:p>
-    <w:p>
-      <w:pPr>
-        <w:pStyle w:val="NormalWeb"/>
-        <w:spacing w:before="0" w:beforeAutospacing="0" w:after="0" w:afterAutospacing="0"/>
-        <w:rPr>
-          <w:color w:val="000000" w:themeColor="text1"/>
-        </w:rPr>
-      </w:pPr>
-      <w:r>
-        <w:rPr>
-          <w:color w:val="000000" w:themeColor="text1"/>
-        </w:rPr>
-        <w:t>Masih bingung?</w:t>
-      </w:r>
-    </w:p>
-    <w:p>
-      <w:pPr>
-        <w:pStyle w:val="NormalWeb"/>
-        <w:spacing w:before="0" w:beforeAutospacing="0" w:after="0" w:afterAutospacing="0"/>
-        <w:rPr>
-          <w:color w:val="000000" w:themeColor="text1"/>
-        </w:rPr>
-      </w:pPr>
-      <w:r>
-        <w:rPr>
-          <w:noProof/>
-          <w:lang w:val="id-ID" w:eastAsia="id-ID"/>
-        </w:rPr>
-        <w:lastRenderedPageBreak/>
-        <w:drawing>
-          <wp:inline distT="0" distB="0" distL="0" distR="0" wp14:anchorId="1CA1AA24" wp14:editId="3C0985A7">
-            <wp:extent cx="3009900" cy="2390775"/>
-            <wp:effectExtent l="0" t="0" r="0" b="9525"/>
-            <wp:docPr id="3" name="Picture 3"/>
             <wp:cNvGraphicFramePr>
               <a:graphicFrameLocks xmlns:a="http://schemas.openxmlformats.org/drawingml/2006/main" noChangeAspect="1"/>
             </wp:cNvGraphicFramePr>
@@ -2500,7 +2452,7 @@
                   <pic:spPr>
                     <a:xfrm>
                       <a:off x="0" y="0"/>
-                      <a:ext cx="3009900" cy="2390775"/>
+                      <a:ext cx="2619375" cy="2447925"/>
                     </a:xfrm>
                     <a:prstGeom prst="rect">
                       <a:avLst/>
@@ -2515,24 +2467,13 @@
     </w:p>
     <w:p>
       <w:pPr>
-        <w:pStyle w:val="Heading2"/>
-        <w:spacing w:before="0" w:beforeAutospacing="0" w:after="0" w:afterAutospacing="0"/>
-        <w:rPr>
-          <w:color w:val="000000" w:themeColor="text1"/>
-          <w:spacing w:val="-6"/>
-          <w:sz w:val="24"/>
-          <w:szCs w:val="24"/>
-        </w:rPr>
-      </w:pPr>
-      <w:r>
-        <w:rPr>
-          <w:color w:val="000000" w:themeColor="text1"/>
-          <w:spacing w:val="-6"/>
-          <w:sz w:val="24"/>
-          <w:szCs w:val="24"/>
-        </w:rPr>
-        <w:t>Penulisan Statement dan Ekspresi</w:t>
-      </w:r>
+        <w:spacing w:after="0" w:line="240" w:lineRule="auto"/>
+        <w:rPr>
+          <w:rFonts w:ascii="Courier New" w:hAnsi="Courier New" w:cs="Courier New"/>
+          <w:sz w:val="20"/>
+          <w:szCs w:val="20"/>
+        </w:rPr>
+      </w:pPr>
     </w:p>
     <w:p>
       <w:pPr>
@@ -2546,21 +2487,30 @@
         <w:rPr>
           <w:color w:val="000000" w:themeColor="text1"/>
         </w:rPr>
-        <w:t xml:space="preserve">Statement dan ekspersi adalah intruksi yang </w:t>
-      </w:r>
+        <w:t>Perhatikan contoh di atas!</w:t>
+      </w:r>
+    </w:p>
+    <w:p>
+      <w:pPr>
+        <w:pStyle w:val="NormalWeb"/>
+        <w:spacing w:before="0" w:beforeAutospacing="0" w:after="0" w:afterAutospacing="0"/>
+        <w:rPr>
+          <w:color w:val="000000" w:themeColor="text1"/>
+        </w:rPr>
+      </w:pPr>
       <w:proofErr w:type="gramStart"/>
       <w:r>
         <w:rPr>
           <w:color w:val="000000" w:themeColor="text1"/>
         </w:rPr>
-        <w:t>akan</w:t>
+        <w:t>Apa</w:t>
       </w:r>
       <w:proofErr w:type="gramEnd"/>
       <w:r>
         <w:rPr>
           <w:color w:val="000000" w:themeColor="text1"/>
         </w:rPr>
-        <w:t xml:space="preserve"> diberikan ke komputer. Setiap statement dan ekspresi di PHP harus diakhiri dengan titik koma (</w:t>
+        <w:t xml:space="preserve"> yang akan terjadi bila kita menghapus tutup PHP (</w:t>
       </w:r>
       <w:r>
         <w:rPr>
@@ -2571,15 +2521,14 @@
           <w:color w:val="000000" w:themeColor="text1"/>
           <w:sz w:val="24"/>
           <w:szCs w:val="24"/>
-          <w:bdr w:val="single" w:sz="2" w:space="0" w:color="E5E7EB" w:frame="1"/>
-        </w:rPr>
-        <w:t>;</w:t>
-      </w:r>
-      <w:r>
-        <w:rPr>
-          <w:color w:val="000000" w:themeColor="text1"/>
-        </w:rPr>
-        <w:t>).</w:t>
+        </w:rPr>
+        <w:t>?&gt;</w:t>
+      </w:r>
+      <w:r>
+        <w:rPr>
+          <w:color w:val="000000" w:themeColor="text1"/>
+        </w:rPr>
+        <w:t>)?</w:t>
       </w:r>
     </w:p>
     <w:p>
@@ -2594,7 +2543,87 @@
         <w:rPr>
           <w:color w:val="000000" w:themeColor="text1"/>
         </w:rPr>
-        <w:t>Contoh:</w:t>
+        <w:t xml:space="preserve">Tentunya program </w:t>
+      </w:r>
+      <w:proofErr w:type="gramStart"/>
+      <w:r>
+        <w:rPr>
+          <w:color w:val="000000" w:themeColor="text1"/>
+        </w:rPr>
+        <w:t>akan</w:t>
+      </w:r>
+      <w:proofErr w:type="gramEnd"/>
+      <w:r>
+        <w:rPr>
+          <w:color w:val="000000" w:themeColor="text1"/>
+        </w:rPr>
+        <w:t xml:space="preserve"> error.</w:t>
+      </w:r>
+    </w:p>
+    <w:p>
+      <w:pPr>
+        <w:pStyle w:val="NormalWeb"/>
+        <w:spacing w:before="0" w:beforeAutospacing="0" w:after="0" w:afterAutospacing="0"/>
+        <w:rPr>
+          <w:color w:val="000000" w:themeColor="text1"/>
+        </w:rPr>
+      </w:pPr>
+      <w:r>
+        <w:rPr>
+          <w:color w:val="000000" w:themeColor="text1"/>
+        </w:rPr>
+        <w:t>Oya, PHP yang ditulis di dalam HTML, filenya harus disimpan dengan ekstensi </w:t>
+      </w:r>
+      <w:r>
+        <w:rPr>
+          <w:rStyle w:val="HTMLCode"/>
+          <w:rFonts w:ascii="Times New Roman" w:hAnsi="Times New Roman" w:cs="Times New Roman"/>
+          <w:b/>
+          <w:bCs/>
+          <w:color w:val="000000" w:themeColor="text1"/>
+          <w:sz w:val="24"/>
+          <w:szCs w:val="24"/>
+        </w:rPr>
+        <w:t>.php</w:t>
+      </w:r>
+      <w:r>
+        <w:rPr>
+          <w:color w:val="000000" w:themeColor="text1"/>
+        </w:rPr>
+        <w:t> bukan </w:t>
+      </w:r>
+      <w:r>
+        <w:rPr>
+          <w:rStyle w:val="HTMLCode"/>
+          <w:rFonts w:ascii="Times New Roman" w:hAnsi="Times New Roman" w:cs="Times New Roman"/>
+          <w:b/>
+          <w:bCs/>
+          <w:color w:val="000000" w:themeColor="text1"/>
+          <w:sz w:val="24"/>
+          <w:szCs w:val="24"/>
+        </w:rPr>
+        <w:t>.html</w:t>
+      </w:r>
+      <w:r>
+        <w:rPr>
+          <w:color w:val="000000" w:themeColor="text1"/>
+        </w:rPr>
+        <w:t> meskipun isinya HTML dan PHP.</w:t>
+      </w:r>
+    </w:p>
+    <w:p>
+      <w:pPr>
+        <w:pStyle w:val="NormalWeb"/>
+        <w:spacing w:before="0" w:beforeAutospacing="0" w:after="0" w:afterAutospacing="0"/>
+        <w:rPr>
+          <w:color w:val="000000" w:themeColor="text1"/>
+        </w:rPr>
+      </w:pPr>
+      <w:r>
+        <w:rPr>
+          <w:color w:val="000000" w:themeColor="text1"/>
+        </w:rPr>
+        <w:t>Lalu ada juga yang menulis seperti ini:</w:t>
       </w:r>
     </w:p>
     <w:p>
@@ -2636,6 +2665,16 @@
           <w:szCs w:val="20"/>
         </w:rPr>
       </w:pPr>
+    </w:p>
+    <w:p>
+      <w:pPr>
+        <w:spacing w:after="0" w:line="240" w:lineRule="auto"/>
+        <w:rPr>
+          <w:rFonts w:ascii="Courier New" w:hAnsi="Courier New" w:cs="Courier New"/>
+          <w:sz w:val="20"/>
+          <w:szCs w:val="20"/>
+        </w:rPr>
+      </w:pPr>
       <w:proofErr w:type="gramStart"/>
       <w:r>
         <w:rPr>
@@ -2652,7 +2691,7 @@
           <w:sz w:val="20"/>
           <w:szCs w:val="20"/>
         </w:rPr>
-        <w:t xml:space="preserve"> "ini statement 1";</w:t>
+        <w:t xml:space="preserve"> "&lt;html&gt;";</w:t>
       </w:r>
     </w:p>
     <w:p>
@@ -2680,7 +2719,7 @@
           <w:sz w:val="20"/>
           <w:szCs w:val="20"/>
         </w:rPr>
-        <w:t xml:space="preserve"> "ini statement 2";</w:t>
+        <w:t xml:space="preserve"> "&lt;head&gt;";</w:t>
       </w:r>
     </w:p>
     <w:p>
@@ -2692,13 +2731,23 @@
           <w:szCs w:val="20"/>
         </w:rPr>
       </w:pPr>
-      <w:r>
-        <w:rPr>
-          <w:rFonts w:ascii="Courier New" w:hAnsi="Courier New" w:cs="Courier New"/>
-          <w:sz w:val="20"/>
-          <w:szCs w:val="20"/>
-        </w:rPr>
-        <w:t>$a = $b + $c;</w:t>
+      <w:proofErr w:type="gramStart"/>
+      <w:r>
+        <w:rPr>
+          <w:rFonts w:ascii="Courier New" w:hAnsi="Courier New" w:cs="Courier New"/>
+          <w:sz w:val="20"/>
+          <w:szCs w:val="20"/>
+        </w:rPr>
+        <w:t>echo</w:t>
+      </w:r>
+      <w:proofErr w:type="gramEnd"/>
+      <w:r>
+        <w:rPr>
+          <w:rFonts w:ascii="Courier New" w:hAnsi="Courier New" w:cs="Courier New"/>
+          <w:sz w:val="20"/>
+          <w:szCs w:val="20"/>
+        </w:rPr>
+        <w:t xml:space="preserve"> "&lt;title&gt;Judul Web&lt;/title&gt;";</w:t>
       </w:r>
     </w:p>
     <w:p>
@@ -2708,6 +2757,175 @@
           <w:rFonts w:ascii="Courier New" w:hAnsi="Courier New" w:cs="Courier New"/>
           <w:sz w:val="20"/>
           <w:szCs w:val="20"/>
+        </w:rPr>
+      </w:pPr>
+      <w:proofErr w:type="gramStart"/>
+      <w:r>
+        <w:rPr>
+          <w:rFonts w:ascii="Courier New" w:hAnsi="Courier New" w:cs="Courier New"/>
+          <w:sz w:val="20"/>
+          <w:szCs w:val="20"/>
+        </w:rPr>
+        <w:t>echo</w:t>
+      </w:r>
+      <w:proofErr w:type="gramEnd"/>
+      <w:r>
+        <w:rPr>
+          <w:rFonts w:ascii="Courier New" w:hAnsi="Courier New" w:cs="Courier New"/>
+          <w:sz w:val="20"/>
+          <w:szCs w:val="20"/>
+        </w:rPr>
+        <w:t xml:space="preserve"> "&lt;/head&gt;";</w:t>
+      </w:r>
+    </w:p>
+    <w:p>
+      <w:pPr>
+        <w:spacing w:after="0" w:line="240" w:lineRule="auto"/>
+        <w:rPr>
+          <w:rFonts w:ascii="Courier New" w:hAnsi="Courier New" w:cs="Courier New"/>
+          <w:sz w:val="20"/>
+          <w:szCs w:val="20"/>
+        </w:rPr>
+      </w:pPr>
+      <w:proofErr w:type="gramStart"/>
+      <w:r>
+        <w:rPr>
+          <w:rFonts w:ascii="Courier New" w:hAnsi="Courier New" w:cs="Courier New"/>
+          <w:sz w:val="20"/>
+          <w:szCs w:val="20"/>
+        </w:rPr>
+        <w:t>echo</w:t>
+      </w:r>
+      <w:proofErr w:type="gramEnd"/>
+      <w:r>
+        <w:rPr>
+          <w:rFonts w:ascii="Courier New" w:hAnsi="Courier New" w:cs="Courier New"/>
+          <w:sz w:val="20"/>
+          <w:szCs w:val="20"/>
+        </w:rPr>
+        <w:t xml:space="preserve"> "&lt;body&gt;";</w:t>
+      </w:r>
+    </w:p>
+    <w:p>
+      <w:pPr>
+        <w:spacing w:after="0" w:line="240" w:lineRule="auto"/>
+        <w:rPr>
+          <w:rFonts w:ascii="Courier New" w:hAnsi="Courier New" w:cs="Courier New"/>
+          <w:sz w:val="20"/>
+          <w:szCs w:val="20"/>
+        </w:rPr>
+      </w:pPr>
+      <w:proofErr w:type="gramStart"/>
+      <w:r>
+        <w:rPr>
+          <w:rFonts w:ascii="Courier New" w:hAnsi="Courier New" w:cs="Courier New"/>
+          <w:sz w:val="20"/>
+          <w:szCs w:val="20"/>
+        </w:rPr>
+        <w:t>echo</w:t>
+      </w:r>
+      <w:proofErr w:type="gramEnd"/>
+      <w:r>
+        <w:rPr>
+          <w:rFonts w:ascii="Courier New" w:hAnsi="Courier New" w:cs="Courier New"/>
+          <w:sz w:val="20"/>
+          <w:szCs w:val="20"/>
+        </w:rPr>
+        <w:t xml:space="preserve"> "&lt;h1&gt;Selamat datang&lt;/h1&gt;";</w:t>
+      </w:r>
+    </w:p>
+    <w:p>
+      <w:pPr>
+        <w:spacing w:after="0" w:line="240" w:lineRule="auto"/>
+        <w:rPr>
+          <w:rFonts w:ascii="Courier New" w:hAnsi="Courier New" w:cs="Courier New"/>
+          <w:sz w:val="20"/>
+          <w:szCs w:val="20"/>
+        </w:rPr>
+      </w:pPr>
+      <w:proofErr w:type="gramStart"/>
+      <w:r>
+        <w:rPr>
+          <w:rFonts w:ascii="Courier New" w:hAnsi="Courier New" w:cs="Courier New"/>
+          <w:sz w:val="20"/>
+          <w:szCs w:val="20"/>
+        </w:rPr>
+        <w:t>echo</w:t>
+      </w:r>
+      <w:proofErr w:type="gramEnd"/>
+      <w:r>
+        <w:rPr>
+          <w:rFonts w:ascii="Courier New" w:hAnsi="Courier New" w:cs="Courier New"/>
+          <w:sz w:val="20"/>
+          <w:szCs w:val="20"/>
+        </w:rPr>
+        <w:t xml:space="preserve"> "&lt;/body&gt;";</w:t>
+      </w:r>
+    </w:p>
+    <w:p>
+      <w:pPr>
+        <w:spacing w:after="0" w:line="240" w:lineRule="auto"/>
+        <w:rPr>
+          <w:rFonts w:ascii="Courier New" w:hAnsi="Courier New" w:cs="Courier New"/>
+          <w:sz w:val="20"/>
+          <w:szCs w:val="20"/>
+        </w:rPr>
+      </w:pPr>
+      <w:proofErr w:type="gramStart"/>
+      <w:r>
+        <w:rPr>
+          <w:rFonts w:ascii="Courier New" w:hAnsi="Courier New" w:cs="Courier New"/>
+          <w:sz w:val="20"/>
+          <w:szCs w:val="20"/>
+        </w:rPr>
+        <w:t>echo</w:t>
+      </w:r>
+      <w:proofErr w:type="gramEnd"/>
+      <w:r>
+        <w:rPr>
+          <w:rFonts w:ascii="Courier New" w:hAnsi="Courier New" w:cs="Courier New"/>
+          <w:sz w:val="20"/>
+          <w:szCs w:val="20"/>
+        </w:rPr>
+        <w:t xml:space="preserve"> "&lt;/html&gt;";</w:t>
+      </w:r>
+    </w:p>
+    <w:p>
+      <w:pPr>
+        <w:pStyle w:val="NormalWeb"/>
+        <w:spacing w:before="0" w:beforeAutospacing="0" w:after="0" w:afterAutospacing="0"/>
+        <w:rPr>
+          <w:color w:val="000000" w:themeColor="text1"/>
+        </w:rPr>
+      </w:pPr>
+      <w:r>
+        <w:rPr>
+          <w:color w:val="000000" w:themeColor="text1"/>
+        </w:rPr>
+        <w:t>Nah kalau yang ini bisa tidak ditutup, karena kode HTML-nya ditulis di dalam sintak PHP.</w:t>
+      </w:r>
+    </w:p>
+    <w:p>
+      <w:pPr>
+        <w:pStyle w:val="NormalWeb"/>
+        <w:spacing w:before="0" w:beforeAutospacing="0" w:after="0" w:afterAutospacing="0"/>
+        <w:rPr>
+          <w:color w:val="000000" w:themeColor="text1"/>
+        </w:rPr>
+      </w:pPr>
+      <w:r>
+        <w:rPr>
+          <w:color w:val="000000" w:themeColor="text1"/>
+        </w:rPr>
+        <w:t>Masih bingung?</w:t>
+      </w:r>
+    </w:p>
+    <w:p>
+      <w:pPr>
+        <w:pStyle w:val="NormalWeb"/>
+        <w:spacing w:before="0" w:beforeAutospacing="0" w:after="0" w:afterAutospacing="0"/>
+        <w:rPr>
+          <w:color w:val="000000" w:themeColor="text1"/>
         </w:rPr>
       </w:pPr>
       <w:r>
@@ -2715,11 +2933,12 @@
           <w:noProof/>
           <w:lang w:val="id-ID" w:eastAsia="id-ID"/>
         </w:rPr>
+        <w:lastRenderedPageBreak/>
         <w:drawing>
-          <wp:inline distT="0" distB="0" distL="0" distR="0" wp14:anchorId="047A0E55" wp14:editId="498E007A">
-            <wp:extent cx="2971800" cy="4019550"/>
-            <wp:effectExtent l="0" t="0" r="0" b="0"/>
-            <wp:docPr id="4" name="Picture 4"/>
+          <wp:inline distT="0" distB="0" distL="0" distR="0" wp14:anchorId="1CA1AA24" wp14:editId="3C0985A7">
+            <wp:extent cx="3009900" cy="2390775"/>
+            <wp:effectExtent l="0" t="0" r="0" b="9525"/>
+            <wp:docPr id="3" name="Picture 3"/>
             <wp:cNvGraphicFramePr>
               <a:graphicFrameLocks xmlns:a="http://schemas.openxmlformats.org/drawingml/2006/main" noChangeAspect="1"/>
             </wp:cNvGraphicFramePr>
@@ -2739,7 +2958,7 @@
                   <pic:spPr>
                     <a:xfrm>
                       <a:off x="0" y="0"/>
-                      <a:ext cx="2971800" cy="4019550"/>
+                      <a:ext cx="3009900" cy="2390775"/>
                     </a:xfrm>
                     <a:prstGeom prst="rect">
                       <a:avLst/>
@@ -2754,44 +2973,6 @@
     </w:p>
     <w:p>
       <w:pPr>
-        <w:pStyle w:val="NormalWeb"/>
-        <w:spacing w:before="0" w:beforeAutospacing="0" w:after="0" w:afterAutospacing="0"/>
-        <w:rPr>
-          <w:color w:val="000000" w:themeColor="text1"/>
-        </w:rPr>
-      </w:pPr>
-      <w:r>
-        <w:rPr>
-          <w:color w:val="000000" w:themeColor="text1"/>
-        </w:rPr>
-        <w:t xml:space="preserve">Gimana kalau kita lupa menuliskan titik koma? </w:t>
-      </w:r>
-      <w:proofErr w:type="gramStart"/>
-      <w:r>
-        <w:rPr>
-          <w:color w:val="000000" w:themeColor="text1"/>
-        </w:rPr>
-        <w:t>tentu</w:t>
-      </w:r>
-      <w:proofErr w:type="gramEnd"/>
-      <w:r>
-        <w:rPr>
-          <w:color w:val="000000" w:themeColor="text1"/>
-        </w:rPr>
-        <w:t xml:space="preserve"> programnya akan error.</w:t>
-      </w:r>
-    </w:p>
-    <w:p>
-      <w:pPr>
-        <w:pStyle w:val="NormalWeb"/>
-        <w:spacing w:before="0" w:beforeAutospacing="0" w:after="0" w:afterAutospacing="0"/>
-        <w:rPr>
-          <w:color w:val="000000" w:themeColor="text1"/>
-        </w:rPr>
-      </w:pPr>
-    </w:p>
-    <w:p>
-      <w:pPr>
         <w:pStyle w:val="Heading2"/>
         <w:spacing w:before="0" w:beforeAutospacing="0" w:after="0" w:afterAutospacing="0"/>
         <w:rPr>
@@ -2808,36 +2989,22 @@
           <w:sz w:val="24"/>
           <w:szCs w:val="24"/>
         </w:rPr>
-        <w:t>Aturan Penulisan Case PHP</w:t>
+        <w:t>Penulisan Statement dan Ekspresi</w:t>
       </w:r>
     </w:p>
     <w:p>
       <w:pPr>
         <w:pStyle w:val="NormalWeb"/>
         <w:spacing w:before="0" w:beforeAutospacing="0" w:after="0" w:afterAutospacing="0"/>
-        <w:ind w:left="284" w:hanging="284"/>
-        <w:rPr>
-          <w:color w:val="000000" w:themeColor="text1"/>
-        </w:rPr>
-      </w:pPr>
-      <w:r>
-        <w:rPr>
-          <w:color w:val="000000" w:themeColor="text1"/>
-        </w:rPr>
-        <w:t>PHP adalah bahasa pemrograman yang bersifat </w:t>
-      </w:r>
-      <w:r>
-        <w:rPr>
-          <w:rStyle w:val="Emphasis"/>
-          <w:color w:val="000000" w:themeColor="text1"/>
-        </w:rPr>
-        <w:t>case sensitive</w:t>
-      </w:r>
-      <w:r>
-        <w:rPr>
-          <w:color w:val="000000" w:themeColor="text1"/>
-        </w:rPr>
-        <w:t xml:space="preserve">. Artinya, huruf besar (kapital) dan huruf kecil </w:t>
+        <w:rPr>
+          <w:color w:val="000000" w:themeColor="text1"/>
+        </w:rPr>
+      </w:pPr>
+      <w:r>
+        <w:rPr>
+          <w:color w:val="000000" w:themeColor="text1"/>
+        </w:rPr>
+        <w:t xml:space="preserve">Statement dan ekspersi adalah intruksi yang </w:t>
       </w:r>
       <w:proofErr w:type="gramStart"/>
       <w:r>
@@ -2851,7 +3018,26 @@
         <w:rPr>
           <w:color w:val="000000" w:themeColor="text1"/>
         </w:rPr>
-        <w:t xml:space="preserve"> dibedakan.</w:t>
+        <w:t xml:space="preserve"> diberikan ke komputer. Setiap statement dan ekspresi di PHP harus diakhiri dengan titik koma (</w:t>
+      </w:r>
+      <w:r>
+        <w:rPr>
+          <w:rStyle w:val="HTMLCode"/>
+          <w:rFonts w:ascii="Times New Roman" w:hAnsi="Times New Roman" w:cs="Times New Roman"/>
+          <w:b/>
+          <w:bCs/>
+          <w:color w:val="000000" w:themeColor="text1"/>
+          <w:sz w:val="24"/>
+          <w:szCs w:val="24"/>
+          <w:bdr w:val="single" w:sz="2" w:space="0" w:color="E5E7EB" w:frame="1"/>
+        </w:rPr>
+        <w:t>;</w:t>
+      </w:r>
+      <w:r>
+        <w:rPr>
+          <w:color w:val="000000" w:themeColor="text1"/>
+        </w:rPr>
+        <w:t>).</w:t>
       </w:r>
     </w:p>
     <w:p>
@@ -2908,6 +3094,24 @@
           <w:szCs w:val="20"/>
         </w:rPr>
       </w:pPr>
+      <w:proofErr w:type="gramStart"/>
+      <w:r>
+        <w:rPr>
+          <w:rFonts w:ascii="Courier New" w:hAnsi="Courier New" w:cs="Courier New"/>
+          <w:sz w:val="20"/>
+          <w:szCs w:val="20"/>
+        </w:rPr>
+        <w:t>echo</w:t>
+      </w:r>
+      <w:proofErr w:type="gramEnd"/>
+      <w:r>
+        <w:rPr>
+          <w:rFonts w:ascii="Courier New" w:hAnsi="Courier New" w:cs="Courier New"/>
+          <w:sz w:val="20"/>
+          <w:szCs w:val="20"/>
+        </w:rPr>
+        <w:t xml:space="preserve"> "ini statement 1";</w:t>
+      </w:r>
     </w:p>
     <w:p>
       <w:pPr>
@@ -2918,14 +3122,6 @@
           <w:szCs w:val="20"/>
         </w:rPr>
       </w:pPr>
-      <w:r>
-        <w:rPr>
-          <w:rFonts w:ascii="Courier New" w:hAnsi="Courier New" w:cs="Courier New"/>
-          <w:sz w:val="20"/>
-          <w:szCs w:val="20"/>
-        </w:rPr>
-        <w:t>$</w:t>
-      </w:r>
       <w:proofErr w:type="gramStart"/>
       <w:r>
         <w:rPr>
@@ -2933,7 +3129,7 @@
           <w:sz w:val="20"/>
           <w:szCs w:val="20"/>
         </w:rPr>
-        <w:t>nama</w:t>
+        <w:t>echo</w:t>
       </w:r>
       <w:proofErr w:type="gramEnd"/>
       <w:r>
@@ -2942,23 +3138,7 @@
           <w:sz w:val="20"/>
           <w:szCs w:val="20"/>
         </w:rPr>
-        <w:t xml:space="preserve"> = "</w:t>
-      </w:r>
-      <w:r>
-        <w:rPr>
-          <w:rFonts w:ascii="Courier New" w:hAnsi="Courier New" w:cs="Courier New"/>
-          <w:sz w:val="20"/>
-          <w:szCs w:val="20"/>
-        </w:rPr>
-        <w:t>ahmadimuslim</w:t>
-      </w:r>
-      <w:r>
-        <w:rPr>
-          <w:rFonts w:ascii="Courier New" w:hAnsi="Courier New" w:cs="Courier New"/>
-          <w:sz w:val="20"/>
-          <w:szCs w:val="20"/>
-        </w:rPr>
-        <w:t>";</w:t>
+        <w:t xml:space="preserve"> "ini statement 2";</w:t>
       </w:r>
     </w:p>
     <w:p>
@@ -2976,36 +3156,7 @@
           <w:sz w:val="20"/>
           <w:szCs w:val="20"/>
         </w:rPr>
-        <w:lastRenderedPageBreak/>
-        <w:t>$NAMA = "dian";</w:t>
-      </w:r>
-    </w:p>
-    <w:p>
-      <w:pPr>
-        <w:spacing w:after="0" w:line="240" w:lineRule="auto"/>
-        <w:rPr>
-          <w:rFonts w:ascii="Courier New" w:hAnsi="Courier New" w:cs="Courier New"/>
-          <w:sz w:val="20"/>
-          <w:szCs w:val="20"/>
-        </w:rPr>
-      </w:pPr>
-    </w:p>
-    <w:p>
-      <w:pPr>
-        <w:spacing w:after="0" w:line="240" w:lineRule="auto"/>
-        <w:rPr>
-          <w:rFonts w:ascii="Courier New" w:hAnsi="Courier New" w:cs="Courier New"/>
-          <w:sz w:val="20"/>
-          <w:szCs w:val="20"/>
-        </w:rPr>
-      </w:pPr>
-      <w:r>
-        <w:rPr>
-          <w:rFonts w:ascii="Courier New" w:hAnsi="Courier New" w:cs="Courier New"/>
-          <w:sz w:val="20"/>
-          <w:szCs w:val="20"/>
-        </w:rPr>
-        <w:t>?&gt;</w:t>
+        <w:t>$a = $b + $c;</w:t>
       </w:r>
     </w:p>
     <w:p>
@@ -3023,10 +3174,10 @@
           <w:lang w:val="id-ID" w:eastAsia="id-ID"/>
         </w:rPr>
         <w:drawing>
-          <wp:inline distT="0" distB="0" distL="0" distR="0" wp14:anchorId="1172EE9E" wp14:editId="5F59EE5D">
-            <wp:extent cx="3857625" cy="5067300"/>
-            <wp:effectExtent l="0" t="0" r="9525" b="0"/>
-            <wp:docPr id="5" name="Picture 5"/>
+          <wp:inline distT="0" distB="0" distL="0" distR="0" wp14:anchorId="047A0E55" wp14:editId="498E007A">
+            <wp:extent cx="2971800" cy="4019550"/>
+            <wp:effectExtent l="0" t="0" r="0" b="0"/>
+            <wp:docPr id="4" name="Picture 4"/>
             <wp:cNvGraphicFramePr>
               <a:graphicFrameLocks xmlns:a="http://schemas.openxmlformats.org/drawingml/2006/main" noChangeAspect="1"/>
             </wp:cNvGraphicFramePr>
@@ -3046,6 +3197,313 @@
                   <pic:spPr>
                     <a:xfrm>
                       <a:off x="0" y="0"/>
+                      <a:ext cx="2971800" cy="4019550"/>
+                    </a:xfrm>
+                    <a:prstGeom prst="rect">
+                      <a:avLst/>
+                    </a:prstGeom>
+                  </pic:spPr>
+                </pic:pic>
+              </a:graphicData>
+            </a:graphic>
+          </wp:inline>
+        </w:drawing>
+      </w:r>
+    </w:p>
+    <w:p>
+      <w:pPr>
+        <w:pStyle w:val="NormalWeb"/>
+        <w:spacing w:before="0" w:beforeAutospacing="0" w:after="0" w:afterAutospacing="0"/>
+        <w:rPr>
+          <w:color w:val="000000" w:themeColor="text1"/>
+        </w:rPr>
+      </w:pPr>
+      <w:r>
+        <w:rPr>
+          <w:color w:val="000000" w:themeColor="text1"/>
+        </w:rPr>
+        <w:t xml:space="preserve">Gimana kalau kita lupa menuliskan titik koma? </w:t>
+      </w:r>
+      <w:proofErr w:type="gramStart"/>
+      <w:r>
+        <w:rPr>
+          <w:color w:val="000000" w:themeColor="text1"/>
+        </w:rPr>
+        <w:t>tentu</w:t>
+      </w:r>
+      <w:proofErr w:type="gramEnd"/>
+      <w:r>
+        <w:rPr>
+          <w:color w:val="000000" w:themeColor="text1"/>
+        </w:rPr>
+        <w:t xml:space="preserve"> programnya akan error.</w:t>
+      </w:r>
+    </w:p>
+    <w:p>
+      <w:pPr>
+        <w:pStyle w:val="NormalWeb"/>
+        <w:spacing w:before="0" w:beforeAutospacing="0" w:after="0" w:afterAutospacing="0"/>
+        <w:rPr>
+          <w:color w:val="000000" w:themeColor="text1"/>
+        </w:rPr>
+      </w:pPr>
+    </w:p>
+    <w:p>
+      <w:pPr>
+        <w:pStyle w:val="Heading2"/>
+        <w:spacing w:before="0" w:beforeAutospacing="0" w:after="0" w:afterAutospacing="0"/>
+        <w:rPr>
+          <w:color w:val="000000" w:themeColor="text1"/>
+          <w:spacing w:val="-6"/>
+          <w:sz w:val="24"/>
+          <w:szCs w:val="24"/>
+        </w:rPr>
+      </w:pPr>
+      <w:r>
+        <w:rPr>
+          <w:color w:val="000000" w:themeColor="text1"/>
+          <w:spacing w:val="-6"/>
+          <w:sz w:val="24"/>
+          <w:szCs w:val="24"/>
+        </w:rPr>
+        <w:t>Aturan Penulisan Case PHP</w:t>
+      </w:r>
+    </w:p>
+    <w:p>
+      <w:pPr>
+        <w:pStyle w:val="NormalWeb"/>
+        <w:spacing w:before="0" w:beforeAutospacing="0" w:after="0" w:afterAutospacing="0"/>
+        <w:ind w:left="284" w:hanging="284"/>
+        <w:rPr>
+          <w:color w:val="000000" w:themeColor="text1"/>
+        </w:rPr>
+      </w:pPr>
+      <w:r>
+        <w:rPr>
+          <w:color w:val="000000" w:themeColor="text1"/>
+        </w:rPr>
+        <w:t>PHP adalah bahasa pemrograman yang bersifat </w:t>
+      </w:r>
+      <w:r>
+        <w:rPr>
+          <w:rStyle w:val="Emphasis"/>
+          <w:color w:val="000000" w:themeColor="text1"/>
+        </w:rPr>
+        <w:t>case sensitive</w:t>
+      </w:r>
+      <w:r>
+        <w:rPr>
+          <w:color w:val="000000" w:themeColor="text1"/>
+        </w:rPr>
+        <w:t xml:space="preserve">. Artinya, huruf besar (kapital) dan huruf kecil </w:t>
+      </w:r>
+      <w:proofErr w:type="gramStart"/>
+      <w:r>
+        <w:rPr>
+          <w:color w:val="000000" w:themeColor="text1"/>
+        </w:rPr>
+        <w:t>akan</w:t>
+      </w:r>
+      <w:proofErr w:type="gramEnd"/>
+      <w:r>
+        <w:rPr>
+          <w:color w:val="000000" w:themeColor="text1"/>
+        </w:rPr>
+        <w:t xml:space="preserve"> dibedakan.</w:t>
+      </w:r>
+    </w:p>
+    <w:p>
+      <w:pPr>
+        <w:pStyle w:val="NormalWeb"/>
+        <w:spacing w:before="0" w:beforeAutospacing="0" w:after="0" w:afterAutospacing="0"/>
+        <w:rPr>
+          <w:color w:val="000000" w:themeColor="text1"/>
+        </w:rPr>
+      </w:pPr>
+      <w:r>
+        <w:rPr>
+          <w:color w:val="000000" w:themeColor="text1"/>
+        </w:rPr>
+        <w:t>Contoh:</w:t>
+      </w:r>
+    </w:p>
+    <w:p>
+      <w:pPr>
+        <w:spacing w:after="0" w:line="240" w:lineRule="auto"/>
+        <w:rPr>
+          <w:rFonts w:ascii="Courier New" w:hAnsi="Courier New" w:cs="Courier New"/>
+          <w:sz w:val="20"/>
+          <w:szCs w:val="20"/>
+        </w:rPr>
+      </w:pPr>
+      <w:proofErr w:type="gramStart"/>
+      <w:r>
+        <w:rPr>
+          <w:rStyle w:val="HTMLCode"/>
+          <w:rFonts w:ascii="Times New Roman" w:eastAsiaTheme="minorHAnsi" w:hAnsi="Times New Roman" w:cs="Times New Roman"/>
+          <w:color w:val="000000" w:themeColor="text1"/>
+          <w:sz w:val="24"/>
+          <w:szCs w:val="24"/>
+        </w:rPr>
+        <w:t>&lt;?</w:t>
+      </w:r>
+      <w:r>
+        <w:rPr>
+          <w:rFonts w:ascii="Courier New" w:hAnsi="Courier New" w:cs="Courier New"/>
+          <w:sz w:val="20"/>
+          <w:szCs w:val="20"/>
+        </w:rPr>
+        <w:t>php</w:t>
+      </w:r>
+      <w:proofErr w:type="gramEnd"/>
+    </w:p>
+    <w:p>
+      <w:pPr>
+        <w:spacing w:after="0" w:line="240" w:lineRule="auto"/>
+        <w:rPr>
+          <w:rFonts w:ascii="Courier New" w:hAnsi="Courier New" w:cs="Courier New"/>
+          <w:sz w:val="20"/>
+          <w:szCs w:val="20"/>
+        </w:rPr>
+      </w:pPr>
+    </w:p>
+    <w:p>
+      <w:pPr>
+        <w:spacing w:after="0" w:line="240" w:lineRule="auto"/>
+        <w:rPr>
+          <w:rFonts w:ascii="Courier New" w:hAnsi="Courier New" w:cs="Courier New"/>
+          <w:sz w:val="20"/>
+          <w:szCs w:val="20"/>
+        </w:rPr>
+      </w:pPr>
+      <w:r>
+        <w:rPr>
+          <w:rFonts w:ascii="Courier New" w:hAnsi="Courier New" w:cs="Courier New"/>
+          <w:sz w:val="20"/>
+          <w:szCs w:val="20"/>
+        </w:rPr>
+        <w:t>$</w:t>
+      </w:r>
+      <w:proofErr w:type="gramStart"/>
+      <w:r>
+        <w:rPr>
+          <w:rFonts w:ascii="Courier New" w:hAnsi="Courier New" w:cs="Courier New"/>
+          <w:sz w:val="20"/>
+          <w:szCs w:val="20"/>
+        </w:rPr>
+        <w:t>nama</w:t>
+      </w:r>
+      <w:proofErr w:type="gramEnd"/>
+      <w:r>
+        <w:rPr>
+          <w:rFonts w:ascii="Courier New" w:hAnsi="Courier New" w:cs="Courier New"/>
+          <w:sz w:val="20"/>
+          <w:szCs w:val="20"/>
+        </w:rPr>
+        <w:t xml:space="preserve"> = "</w:t>
+      </w:r>
+      <w:r>
+        <w:rPr>
+          <w:rFonts w:ascii="Courier New" w:hAnsi="Courier New" w:cs="Courier New"/>
+          <w:sz w:val="20"/>
+          <w:szCs w:val="20"/>
+        </w:rPr>
+        <w:t>ahmadimuslim</w:t>
+      </w:r>
+      <w:r>
+        <w:rPr>
+          <w:rFonts w:ascii="Courier New" w:hAnsi="Courier New" w:cs="Courier New"/>
+          <w:sz w:val="20"/>
+          <w:szCs w:val="20"/>
+        </w:rPr>
+        <w:t>";</w:t>
+      </w:r>
+    </w:p>
+    <w:p>
+      <w:pPr>
+        <w:spacing w:after="0" w:line="240" w:lineRule="auto"/>
+        <w:rPr>
+          <w:rFonts w:ascii="Courier New" w:hAnsi="Courier New" w:cs="Courier New"/>
+          <w:sz w:val="20"/>
+          <w:szCs w:val="20"/>
+        </w:rPr>
+      </w:pPr>
+      <w:r>
+        <w:rPr>
+          <w:rFonts w:ascii="Courier New" w:hAnsi="Courier New" w:cs="Courier New"/>
+          <w:sz w:val="20"/>
+          <w:szCs w:val="20"/>
+        </w:rPr>
+        <w:lastRenderedPageBreak/>
+        <w:t>$NAMA = "dian";</w:t>
+      </w:r>
+    </w:p>
+    <w:p>
+      <w:pPr>
+        <w:spacing w:after="0" w:line="240" w:lineRule="auto"/>
+        <w:rPr>
+          <w:rFonts w:ascii="Courier New" w:hAnsi="Courier New" w:cs="Courier New"/>
+          <w:sz w:val="20"/>
+          <w:szCs w:val="20"/>
+        </w:rPr>
+      </w:pPr>
+    </w:p>
+    <w:p>
+      <w:pPr>
+        <w:spacing w:after="0" w:line="240" w:lineRule="auto"/>
+        <w:rPr>
+          <w:rFonts w:ascii="Courier New" w:hAnsi="Courier New" w:cs="Courier New"/>
+          <w:sz w:val="20"/>
+          <w:szCs w:val="20"/>
+        </w:rPr>
+      </w:pPr>
+      <w:r>
+        <w:rPr>
+          <w:rFonts w:ascii="Courier New" w:hAnsi="Courier New" w:cs="Courier New"/>
+          <w:sz w:val="20"/>
+          <w:szCs w:val="20"/>
+        </w:rPr>
+        <w:t>?&gt;</w:t>
+      </w:r>
+    </w:p>
+    <w:p>
+      <w:pPr>
+        <w:spacing w:after="0" w:line="240" w:lineRule="auto"/>
+        <w:rPr>
+          <w:rFonts w:ascii="Courier New" w:hAnsi="Courier New" w:cs="Courier New"/>
+          <w:sz w:val="20"/>
+          <w:szCs w:val="20"/>
+        </w:rPr>
+      </w:pPr>
+      <w:r>
+        <w:rPr>
+          <w:noProof/>
+          <w:lang w:val="id-ID" w:eastAsia="id-ID"/>
+        </w:rPr>
+        <w:drawing>
+          <wp:inline distT="0" distB="0" distL="0" distR="0" wp14:anchorId="1172EE9E" wp14:editId="5F59EE5D">
+            <wp:extent cx="3857625" cy="5067300"/>
+            <wp:effectExtent l="0" t="0" r="9525" b="0"/>
+            <wp:docPr id="5" name="Picture 5"/>
+            <wp:cNvGraphicFramePr>
+              <a:graphicFrameLocks xmlns:a="http://schemas.openxmlformats.org/drawingml/2006/main" noChangeAspect="1"/>
+            </wp:cNvGraphicFramePr>
+            <a:graphic xmlns:a="http://schemas.openxmlformats.org/drawingml/2006/main">
+              <a:graphicData uri="http://schemas.openxmlformats.org/drawingml/2006/picture">
+                <pic:pic xmlns:pic="http://schemas.openxmlformats.org/drawingml/2006/picture">
+                  <pic:nvPicPr>
+                    <pic:cNvPr id="1" name=""/>
+                    <pic:cNvPicPr/>
+                  </pic:nvPicPr>
+                  <pic:blipFill>
+                    <a:blip r:embed="rId14"/>
+                    <a:stretch>
+                      <a:fillRect/>
+                    </a:stretch>
+                  </pic:blipFill>
+                  <pic:spPr>
+                    <a:xfrm>
+                      <a:off x="0" y="0"/>
                       <a:ext cx="3857625" cy="5067300"/>
                     </a:xfrm>
                     <a:prstGeom prst="rect">
@@ -4329,7 +4787,7 @@
                     <pic:cNvPicPr/>
                   </pic:nvPicPr>
                   <pic:blipFill>
-                    <a:blip r:embed="rId14"/>
+                    <a:blip r:embed="rId15"/>
                     <a:stretch>
                       <a:fillRect/>
                     </a:stretch>
@@ -4983,7 +5441,7 @@
                     </pic:cNvPicPr>
                   </pic:nvPicPr>
                   <pic:blipFill>
-                    <a:blip r:embed="rId7" cstate="print">
+                    <a:blip r:embed="rId8" cstate="print">
                       <a:extLst>
                         <a:ext uri="{28A0092B-C50C-407E-A947-70E740481C1C}">
                           <a14:useLocalDpi xmlns:a14="http://schemas.microsoft.com/office/drawing/2010/main" val="0"/>
@@ -5710,7 +6168,7 @@
                     </pic:cNvPicPr>
                   </pic:nvPicPr>
                   <pic:blipFill>
-                    <a:blip r:embed="rId15">
+                    <a:blip r:embed="rId16">
                       <a:extLst>
                         <a:ext uri="{28A0092B-C50C-407E-A947-70E740481C1C}">
                           <a14:useLocalDpi xmlns:a14="http://schemas.microsoft.com/office/drawing/2010/main" val="0"/>
@@ -7347,7 +7805,7 @@
                     <pic:cNvPicPr/>
                   </pic:nvPicPr>
                   <pic:blipFill>
-                    <a:blip r:embed="rId16"/>
+                    <a:blip r:embed="rId17"/>
                     <a:stretch>
                       <a:fillRect/>
                     </a:stretch>
@@ -7679,7 +8137,7 @@
                     </pic:cNvPicPr>
                   </pic:nvPicPr>
                   <pic:blipFill rotWithShape="1">
-                    <a:blip r:embed="rId17">
+                    <a:blip r:embed="rId18">
                       <a:extLst>
                         <a:ext uri="{28A0092B-C50C-407E-A947-70E740481C1C}">
                           <a14:useLocalDpi xmlns:a14="http://schemas.microsoft.com/office/drawing/2010/main" val="0"/>
@@ -7879,7 +8337,7 @@
                     </pic:cNvPicPr>
                   </pic:nvPicPr>
                   <pic:blipFill rotWithShape="1">
-                    <a:blip r:embed="rId18">
+                    <a:blip r:embed="rId19">
                       <a:extLst>
                         <a:ext uri="{28A0092B-C50C-407E-A947-70E740481C1C}">
                           <a14:useLocalDpi xmlns:a14="http://schemas.microsoft.com/office/drawing/2010/main" val="0"/>
@@ -8700,7 +9158,7 @@
                     </pic:cNvPicPr>
                   </pic:nvPicPr>
                   <pic:blipFill rotWithShape="1">
-                    <a:blip r:embed="rId19">
+                    <a:blip r:embed="rId20">
                       <a:extLst>
                         <a:ext uri="{28A0092B-C50C-407E-A947-70E740481C1C}">
                           <a14:useLocalDpi xmlns:a14="http://schemas.microsoft.com/office/drawing/2010/main" val="0"/>
@@ -8939,7 +9397,7 @@
                     <pic:cNvPicPr/>
                   </pic:nvPicPr>
                   <pic:blipFill>
-                    <a:blip r:embed="rId20"/>
+                    <a:blip r:embed="rId21"/>
                     <a:stretch>
                       <a:fillRect/>
                     </a:stretch>
@@ -9460,7 +9918,7 @@
                     </pic:cNvPicPr>
                   </pic:nvPicPr>
                   <pic:blipFill>
-                    <a:blip r:embed="rId21">
+                    <a:blip r:embed="rId22">
                       <a:extLst>
                         <a:ext uri="{28A0092B-C50C-407E-A947-70E740481C1C}">
                           <a14:useLocalDpi xmlns:a14="http://schemas.microsoft.com/office/drawing/2010/main" val="0"/>
@@ -9522,7 +9980,7 @@
                     <pic:cNvPicPr/>
                   </pic:nvPicPr>
                   <pic:blipFill>
-                    <a:blip r:embed="rId22"/>
+                    <a:blip r:embed="rId23"/>
                     <a:stretch>
                       <a:fillRect/>
                     </a:stretch>
@@ -9866,7 +10324,6 @@
           <w:szCs w:val="20"/>
         </w:rPr>
       </w:pPr>
-      <w:bookmarkStart w:id="0" w:name="_GoBack"/>
       <w:r>
         <w:rPr>
           <w:rFonts w:ascii="Courier New" w:hAnsi="Courier New" w:cs="Courier New"/>
@@ -9904,7 +10361,6 @@
         <w:t xml:space="preserve"> "Ibu membeli $nama_barang seharga Rp $harga";</w:t>
       </w:r>
     </w:p>
-    <w:bookmarkEnd w:id="0"/>
     <w:p>
       <w:pPr>
         <w:pStyle w:val="NormalWeb"/>
@@ -10006,6 +10462,47 @@
           </mc:Fallback>
         </mc:AlternateContent>
       </w:r>
+      <w:r>
+        <w:rPr>
+          <w:noProof/>
+          <w:lang w:val="id-ID" w:eastAsia="id-ID"/>
+        </w:rPr>
+        <w:drawing>
+          <wp:inline distT="0" distB="0" distL="0" distR="0" wp14:anchorId="4140915A" wp14:editId="70E81672">
+            <wp:extent cx="4057650" cy="2647950"/>
+            <wp:effectExtent l="0" t="0" r="0" b="0"/>
+            <wp:docPr id="6" name="Picture 6"/>
+            <wp:cNvGraphicFramePr>
+              <a:graphicFrameLocks xmlns:a="http://schemas.openxmlformats.org/drawingml/2006/main" noChangeAspect="1"/>
+            </wp:cNvGraphicFramePr>
+            <a:graphic xmlns:a="http://schemas.openxmlformats.org/drawingml/2006/main">
+              <a:graphicData uri="http://schemas.openxmlformats.org/drawingml/2006/picture">
+                <pic:pic xmlns:pic="http://schemas.openxmlformats.org/drawingml/2006/picture">
+                  <pic:nvPicPr>
+                    <pic:cNvPr id="1" name=""/>
+                    <pic:cNvPicPr/>
+                  </pic:nvPicPr>
+                  <pic:blipFill>
+                    <a:blip r:embed="rId24"/>
+                    <a:stretch>
+                      <a:fillRect/>
+                    </a:stretch>
+                  </pic:blipFill>
+                  <pic:spPr>
+                    <a:xfrm>
+                      <a:off x="0" y="0"/>
+                      <a:ext cx="4057650" cy="2647950"/>
+                    </a:xfrm>
+                    <a:prstGeom prst="rect">
+                      <a:avLst/>
+                    </a:prstGeom>
+                  </pic:spPr>
+                </pic:pic>
+              </a:graphicData>
+            </a:graphic>
+          </wp:inline>
+        </w:drawing>
+      </w:r>
     </w:p>
     <w:p>
       <w:pPr>
@@ -10606,6 +11103,57 @@
           <w:color w:val="000000" w:themeColor="text1"/>
         </w:rPr>
         <w:t>Hasilnya:</w:t>
+      </w:r>
+    </w:p>
+    <w:p>
+      <w:pPr>
+        <w:pStyle w:val="NormalWeb"/>
+        <w:spacing w:before="0" w:beforeAutospacing="0" w:after="0" w:afterAutospacing="0"/>
+        <w:rPr>
+          <w:color w:val="000000" w:themeColor="text1"/>
+        </w:rPr>
+      </w:pPr>
+      <w:r>
+        <w:rPr>
+          <w:noProof/>
+          <w:lang w:val="id-ID" w:eastAsia="id-ID"/>
+        </w:rPr>
+        <w:lastRenderedPageBreak/>
+        <w:drawing>
+          <wp:inline distT="0" distB="0" distL="0" distR="0" wp14:anchorId="38E8A535" wp14:editId="4A48D445">
+            <wp:extent cx="3600450" cy="2581275"/>
+            <wp:effectExtent l="0" t="0" r="0" b="9525"/>
+            <wp:docPr id="11" name="Picture 11"/>
+            <wp:cNvGraphicFramePr>
+              <a:graphicFrameLocks xmlns:a="http://schemas.openxmlformats.org/drawingml/2006/main" noChangeAspect="1"/>
+            </wp:cNvGraphicFramePr>
+            <a:graphic xmlns:a="http://schemas.openxmlformats.org/drawingml/2006/main">
+              <a:graphicData uri="http://schemas.openxmlformats.org/drawingml/2006/picture">
+                <pic:pic xmlns:pic="http://schemas.openxmlformats.org/drawingml/2006/picture">
+                  <pic:nvPicPr>
+                    <pic:cNvPr id="1" name=""/>
+                    <pic:cNvPicPr/>
+                  </pic:nvPicPr>
+                  <pic:blipFill>
+                    <a:blip r:embed="rId25"/>
+                    <a:stretch>
+                      <a:fillRect/>
+                    </a:stretch>
+                  </pic:blipFill>
+                  <pic:spPr>
+                    <a:xfrm>
+                      <a:off x="0" y="0"/>
+                      <a:ext cx="3600450" cy="2581275"/>
+                    </a:xfrm>
+                    <a:prstGeom prst="rect">
+                      <a:avLst/>
+                    </a:prstGeom>
+                  </pic:spPr>
+                </pic:pic>
+              </a:graphicData>
+            </a:graphic>
+          </wp:inline>
+        </w:drawing>
       </w:r>
     </w:p>
     <w:p>
@@ -10645,7 +11193,7 @@
                     </pic:cNvPicPr>
                   </pic:nvPicPr>
                   <pic:blipFill rotWithShape="1">
-                    <a:blip r:embed="rId23">
+                    <a:blip r:embed="rId26">
                       <a:extLst>
                         <a:ext uri="{28A0092B-C50C-407E-A947-70E740481C1C}">
                           <a14:useLocalDpi xmlns:a14="http://schemas.microsoft.com/office/drawing/2010/main" val="0"/>
@@ -11204,7 +11752,6 @@
           <w:sz w:val="20"/>
           <w:szCs w:val="20"/>
         </w:rPr>
-        <w:lastRenderedPageBreak/>
         <w:t>print</w:t>
       </w:r>
       <w:proofErr w:type="gramEnd"/>
@@ -11299,6 +11846,47 @@
           <w:color w:val="000000" w:themeColor="text1"/>
         </w:rPr>
       </w:pPr>
+      <w:r>
+        <w:rPr>
+          <w:noProof/>
+          <w:lang w:val="id-ID" w:eastAsia="id-ID"/>
+        </w:rPr>
+        <w:drawing>
+          <wp:inline distT="0" distB="0" distL="0" distR="0" wp14:anchorId="6653A0B3" wp14:editId="144075E3">
+            <wp:extent cx="3171825" cy="2562225"/>
+            <wp:effectExtent l="0" t="0" r="9525" b="9525"/>
+            <wp:docPr id="12" name="Picture 12"/>
+            <wp:cNvGraphicFramePr>
+              <a:graphicFrameLocks xmlns:a="http://schemas.openxmlformats.org/drawingml/2006/main" noChangeAspect="1"/>
+            </wp:cNvGraphicFramePr>
+            <a:graphic xmlns:a="http://schemas.openxmlformats.org/drawingml/2006/main">
+              <a:graphicData uri="http://schemas.openxmlformats.org/drawingml/2006/picture">
+                <pic:pic xmlns:pic="http://schemas.openxmlformats.org/drawingml/2006/picture">
+                  <pic:nvPicPr>
+                    <pic:cNvPr id="1" name=""/>
+                    <pic:cNvPicPr/>
+                  </pic:nvPicPr>
+                  <pic:blipFill>
+                    <a:blip r:embed="rId27"/>
+                    <a:stretch>
+                      <a:fillRect/>
+                    </a:stretch>
+                  </pic:blipFill>
+                  <pic:spPr>
+                    <a:xfrm>
+                      <a:off x="0" y="0"/>
+                      <a:ext cx="3171825" cy="2562225"/>
+                    </a:xfrm>
+                    <a:prstGeom prst="rect">
+                      <a:avLst/>
+                    </a:prstGeom>
+                  </pic:spPr>
+                </pic:pic>
+              </a:graphicData>
+            </a:graphic>
+          </wp:inline>
+        </w:drawing>
+      </w:r>
     </w:p>
     <w:p>
       <w:pPr>
@@ -11312,6 +11900,7 @@
         <w:rPr>
           <w:color w:val="000000" w:themeColor="text1"/>
         </w:rPr>
+        <w:lastRenderedPageBreak/>
         <w:t>Hasilnya:</w:t>
       </w:r>
     </w:p>
@@ -11352,7 +11941,7 @@
                     </pic:cNvPicPr>
                   </pic:nvPicPr>
                   <pic:blipFill rotWithShape="1">
-                    <a:blip r:embed="rId24">
+                    <a:blip r:embed="rId28">
                       <a:extLst>
                         <a:ext uri="{28A0092B-C50C-407E-A947-70E740481C1C}">
                           <a14:useLocalDpi xmlns:a14="http://schemas.microsoft.com/office/drawing/2010/main" val="0"/>
@@ -11689,7 +12278,7 @@
                     </pic:cNvPicPr>
                   </pic:nvPicPr>
                   <pic:blipFill rotWithShape="1">
-                    <a:blip r:embed="rId25">
+                    <a:blip r:embed="rId29">
                       <a:extLst>
                         <a:ext uri="{28A0092B-C50C-407E-A947-70E740481C1C}">
                           <a14:useLocalDpi xmlns:a14="http://schemas.microsoft.com/office/drawing/2010/main" val="0"/>
@@ -12343,6 +12932,48 @@
           <w:color w:val="000000" w:themeColor="text1"/>
         </w:rPr>
       </w:pPr>
+      <w:r>
+        <w:rPr>
+          <w:noProof/>
+          <w:lang w:val="id-ID" w:eastAsia="id-ID"/>
+        </w:rPr>
+        <w:lastRenderedPageBreak/>
+        <w:drawing>
+          <wp:inline distT="0" distB="0" distL="0" distR="0" wp14:anchorId="5097EEBC" wp14:editId="7AF28E83">
+            <wp:extent cx="3362325" cy="2990850"/>
+            <wp:effectExtent l="0" t="0" r="9525" b="0"/>
+            <wp:docPr id="13" name="Picture 13"/>
+            <wp:cNvGraphicFramePr>
+              <a:graphicFrameLocks xmlns:a="http://schemas.openxmlformats.org/drawingml/2006/main" noChangeAspect="1"/>
+            </wp:cNvGraphicFramePr>
+            <a:graphic xmlns:a="http://schemas.openxmlformats.org/drawingml/2006/main">
+              <a:graphicData uri="http://schemas.openxmlformats.org/drawingml/2006/picture">
+                <pic:pic xmlns:pic="http://schemas.openxmlformats.org/drawingml/2006/picture">
+                  <pic:nvPicPr>
+                    <pic:cNvPr id="1" name=""/>
+                    <pic:cNvPicPr/>
+                  </pic:nvPicPr>
+                  <pic:blipFill>
+                    <a:blip r:embed="rId30"/>
+                    <a:stretch>
+                      <a:fillRect/>
+                    </a:stretch>
+                  </pic:blipFill>
+                  <pic:spPr>
+                    <a:xfrm>
+                      <a:off x="0" y="0"/>
+                      <a:ext cx="3362325" cy="2990850"/>
+                    </a:xfrm>
+                    <a:prstGeom prst="rect">
+                      <a:avLst/>
+                    </a:prstGeom>
+                  </pic:spPr>
+                </pic:pic>
+              </a:graphicData>
+            </a:graphic>
+          </wp:inline>
+        </w:drawing>
+      </w:r>
     </w:p>
     <w:p>
       <w:pPr>
@@ -12378,7 +13009,6 @@
           <w:szCs w:val="24"/>
           <w:lang w:val="id-ID" w:eastAsia="id-ID"/>
         </w:rPr>
-        <w:lastRenderedPageBreak/>
         <w:drawing>
           <wp:inline distT="0" distB="0" distL="0" distR="0" wp14:anchorId="5EA7334E" wp14:editId="4F68148C">
             <wp:extent cx="4378960" cy="1066609"/>
@@ -12397,7 +13027,7 @@
                     </pic:cNvPicPr>
                   </pic:nvPicPr>
                   <pic:blipFill rotWithShape="1">
-                    <a:blip r:embed="rId26">
+                    <a:blip r:embed="rId31">
                       <a:extLst>
                         <a:ext uri="{28A0092B-C50C-407E-A947-70E740481C1C}">
                           <a14:useLocalDpi xmlns:a14="http://schemas.microsoft.com/office/drawing/2010/main" val="0"/>
@@ -13378,6 +14008,7 @@
           <w:sz w:val="24"/>
           <w:szCs w:val="24"/>
         </w:rPr>
+        <w:lastRenderedPageBreak/>
         <w:t>Mencetak Tanda Kutip</w:t>
       </w:r>
     </w:p>
@@ -13674,6 +14305,47 @@
           <w:szCs w:val="24"/>
         </w:rPr>
       </w:pPr>
+      <w:r>
+        <w:rPr>
+          <w:noProof/>
+          <w:lang w:val="id-ID" w:eastAsia="id-ID"/>
+        </w:rPr>
+        <w:drawing>
+          <wp:inline distT="0" distB="0" distL="0" distR="0" wp14:anchorId="77A8D2D9" wp14:editId="3DD42919">
+            <wp:extent cx="3076575" cy="2505075"/>
+            <wp:effectExtent l="0" t="0" r="9525" b="9525"/>
+            <wp:docPr id="14" name="Picture 14"/>
+            <wp:cNvGraphicFramePr>
+              <a:graphicFrameLocks xmlns:a="http://schemas.openxmlformats.org/drawingml/2006/main" noChangeAspect="1"/>
+            </wp:cNvGraphicFramePr>
+            <a:graphic xmlns:a="http://schemas.openxmlformats.org/drawingml/2006/main">
+              <a:graphicData uri="http://schemas.openxmlformats.org/drawingml/2006/picture">
+                <pic:pic xmlns:pic="http://schemas.openxmlformats.org/drawingml/2006/picture">
+                  <pic:nvPicPr>
+                    <pic:cNvPr id="1" name=""/>
+                    <pic:cNvPicPr/>
+                  </pic:nvPicPr>
+                  <pic:blipFill>
+                    <a:blip r:embed="rId32"/>
+                    <a:stretch>
+                      <a:fillRect/>
+                    </a:stretch>
+                  </pic:blipFill>
+                  <pic:spPr>
+                    <a:xfrm>
+                      <a:off x="0" y="0"/>
+                      <a:ext cx="3076575" cy="2505075"/>
+                    </a:xfrm>
+                    <a:prstGeom prst="rect">
+                      <a:avLst/>
+                    </a:prstGeom>
+                  </pic:spPr>
+                </pic:pic>
+              </a:graphicData>
+            </a:graphic>
+          </wp:inline>
+        </w:drawing>
+      </w:r>
     </w:p>
     <w:p>
       <w:pPr>
@@ -13814,7 +14486,6 @@
           <w:sz w:val="20"/>
           <w:szCs w:val="20"/>
         </w:rPr>
-        <w:lastRenderedPageBreak/>
         <w:t>&lt;?php</w:t>
       </w:r>
       <w:proofErr w:type="gramEnd"/>
@@ -14311,6 +14982,7 @@
         <w:rPr>
           <w:color w:val="000000" w:themeColor="text1"/>
         </w:rPr>
+        <w:lastRenderedPageBreak/>
         <w:t>Hasilnya:</w:t>
       </w:r>
     </w:p>
@@ -14351,7 +15023,7 @@
                     </pic:cNvPicPr>
                   </pic:nvPicPr>
                   <pic:blipFill rotWithShape="1">
-                    <a:blip r:embed="rId27">
+                    <a:blip r:embed="rId33">
                       <a:extLst>
                         <a:ext uri="{28A0092B-C50C-407E-A947-70E740481C1C}">
                           <a14:useLocalDpi xmlns:a14="http://schemas.microsoft.com/office/drawing/2010/main" val="0"/>
@@ -14399,6 +15071,80 @@
     </w:p>
     <w:p>
       <w:pPr>
+        <w:spacing w:after="0" w:line="240" w:lineRule="auto"/>
+        <w:rPr>
+          <w:rFonts w:ascii="Times New Roman" w:hAnsi="Times New Roman" w:cs="Times New Roman"/>
+          <w:color w:val="000000" w:themeColor="text1"/>
+          <w:sz w:val="24"/>
+          <w:szCs w:val="24"/>
+        </w:rPr>
+      </w:pPr>
+    </w:p>
+    <w:p>
+      <w:pPr>
+        <w:spacing w:after="0" w:line="240" w:lineRule="auto"/>
+        <w:rPr>
+          <w:rFonts w:ascii="Times New Roman" w:hAnsi="Times New Roman" w:cs="Times New Roman"/>
+          <w:color w:val="000000" w:themeColor="text1"/>
+          <w:sz w:val="24"/>
+          <w:szCs w:val="24"/>
+        </w:rPr>
+      </w:pPr>
+      <w:r>
+        <w:rPr>
+          <w:noProof/>
+          <w:lang w:val="id-ID" w:eastAsia="id-ID"/>
+        </w:rPr>
+        <w:drawing>
+          <wp:inline distT="0" distB="0" distL="0" distR="0" wp14:anchorId="3B6C9AAE" wp14:editId="4C4E53E8">
+            <wp:extent cx="2971800" cy="2905125"/>
+            <wp:effectExtent l="0" t="0" r="0" b="9525"/>
+            <wp:docPr id="15" name="Picture 15"/>
+            <wp:cNvGraphicFramePr>
+              <a:graphicFrameLocks xmlns:a="http://schemas.openxmlformats.org/drawingml/2006/main" noChangeAspect="1"/>
+            </wp:cNvGraphicFramePr>
+            <a:graphic xmlns:a="http://schemas.openxmlformats.org/drawingml/2006/main">
+              <a:graphicData uri="http://schemas.openxmlformats.org/drawingml/2006/picture">
+                <pic:pic xmlns:pic="http://schemas.openxmlformats.org/drawingml/2006/picture">
+                  <pic:nvPicPr>
+                    <pic:cNvPr id="1" name=""/>
+                    <pic:cNvPicPr/>
+                  </pic:nvPicPr>
+                  <pic:blipFill>
+                    <a:blip r:embed="rId34"/>
+                    <a:stretch>
+                      <a:fillRect/>
+                    </a:stretch>
+                  </pic:blipFill>
+                  <pic:spPr>
+                    <a:xfrm>
+                      <a:off x="0" y="0"/>
+                      <a:ext cx="2971800" cy="2905125"/>
+                    </a:xfrm>
+                    <a:prstGeom prst="rect">
+                      <a:avLst/>
+                    </a:prstGeom>
+                  </pic:spPr>
+                </pic:pic>
+              </a:graphicData>
+            </a:graphic>
+          </wp:inline>
+        </w:drawing>
+      </w:r>
+    </w:p>
+    <w:p>
+      <w:pPr>
+        <w:spacing w:after="0" w:line="240" w:lineRule="auto"/>
+        <w:rPr>
+          <w:rFonts w:ascii="Times New Roman" w:hAnsi="Times New Roman" w:cs="Times New Roman"/>
+          <w:color w:val="000000" w:themeColor="text1"/>
+          <w:sz w:val="24"/>
+          <w:szCs w:val="24"/>
+        </w:rPr>
+      </w:pPr>
+    </w:p>
+    <w:p>
+      <w:pPr>
         <w:pStyle w:val="NormalWeb"/>
         <w:spacing w:before="0" w:beforeAutospacing="0" w:after="0" w:afterAutospacing="0"/>
         <w:rPr>
@@ -14677,6 +15423,58 @@
           <w:szCs w:val="20"/>
         </w:rPr>
       </w:pPr>
+      <w:r>
+        <w:rPr>
+          <w:noProof/>
+          <w:lang w:val="id-ID" w:eastAsia="id-ID"/>
+        </w:rPr>
+        <w:lastRenderedPageBreak/>
+        <w:drawing>
+          <wp:inline distT="0" distB="0" distL="0" distR="0" wp14:anchorId="14C5FF77" wp14:editId="0345D760">
+            <wp:extent cx="3019425" cy="2628900"/>
+            <wp:effectExtent l="0" t="0" r="9525" b="0"/>
+            <wp:docPr id="16" name="Picture 16"/>
+            <wp:cNvGraphicFramePr>
+              <a:graphicFrameLocks xmlns:a="http://schemas.openxmlformats.org/drawingml/2006/main" noChangeAspect="1"/>
+            </wp:cNvGraphicFramePr>
+            <a:graphic xmlns:a="http://schemas.openxmlformats.org/drawingml/2006/main">
+              <a:graphicData uri="http://schemas.openxmlformats.org/drawingml/2006/picture">
+                <pic:pic xmlns:pic="http://schemas.openxmlformats.org/drawingml/2006/picture">
+                  <pic:nvPicPr>
+                    <pic:cNvPr id="1" name=""/>
+                    <pic:cNvPicPr/>
+                  </pic:nvPicPr>
+                  <pic:blipFill>
+                    <a:blip r:embed="rId35"/>
+                    <a:stretch>
+                      <a:fillRect/>
+                    </a:stretch>
+                  </pic:blipFill>
+                  <pic:spPr>
+                    <a:xfrm>
+                      <a:off x="0" y="0"/>
+                      <a:ext cx="3019425" cy="2628900"/>
+                    </a:xfrm>
+                    <a:prstGeom prst="rect">
+                      <a:avLst/>
+                    </a:prstGeom>
+                  </pic:spPr>
+                </pic:pic>
+              </a:graphicData>
+            </a:graphic>
+          </wp:inline>
+        </w:drawing>
+      </w:r>
+    </w:p>
+    <w:p>
+      <w:pPr>
+        <w:spacing w:after="0" w:line="240" w:lineRule="auto"/>
+        <w:rPr>
+          <w:rFonts w:ascii="Courier New" w:hAnsi="Courier New" w:cs="Courier New"/>
+          <w:sz w:val="20"/>
+          <w:szCs w:val="20"/>
+        </w:rPr>
+      </w:pPr>
     </w:p>
     <w:p>
       <w:pPr>
@@ -14801,7 +15599,6 @@
           <w:color w:val="000000" w:themeColor="text1"/>
           <w:spacing w:val="-6"/>
         </w:rPr>
-        <w:lastRenderedPageBreak/>
         <w:t>Tipe Data Float di PHP</w:t>
       </w:r>
     </w:p>
@@ -14877,6 +15674,57 @@
           <w:szCs w:val="20"/>
         </w:rPr>
         <w:t>$kapasistas = 13232.12;</w:t>
+      </w:r>
+    </w:p>
+    <w:p>
+      <w:pPr>
+        <w:spacing w:after="0" w:line="240" w:lineRule="auto"/>
+        <w:rPr>
+          <w:rFonts w:ascii="Courier New" w:hAnsi="Courier New" w:cs="Courier New"/>
+          <w:sz w:val="20"/>
+          <w:szCs w:val="20"/>
+        </w:rPr>
+      </w:pPr>
+      <w:r>
+        <w:rPr>
+          <w:noProof/>
+          <w:lang w:val="id-ID" w:eastAsia="id-ID"/>
+        </w:rPr>
+        <w:drawing>
+          <wp:inline distT="0" distB="0" distL="0" distR="0" wp14:anchorId="28D834B3" wp14:editId="55BAC38C">
+            <wp:extent cx="2266950" cy="2514600"/>
+            <wp:effectExtent l="0" t="0" r="0" b="0"/>
+            <wp:docPr id="19" name="Picture 19"/>
+            <wp:cNvGraphicFramePr>
+              <a:graphicFrameLocks xmlns:a="http://schemas.openxmlformats.org/drawingml/2006/main" noChangeAspect="1"/>
+            </wp:cNvGraphicFramePr>
+            <a:graphic xmlns:a="http://schemas.openxmlformats.org/drawingml/2006/main">
+              <a:graphicData uri="http://schemas.openxmlformats.org/drawingml/2006/picture">
+                <pic:pic xmlns:pic="http://schemas.openxmlformats.org/drawingml/2006/picture">
+                  <pic:nvPicPr>
+                    <pic:cNvPr id="1" name=""/>
+                    <pic:cNvPicPr/>
+                  </pic:nvPicPr>
+                  <pic:blipFill>
+                    <a:blip r:embed="rId36"/>
+                    <a:stretch>
+                      <a:fillRect/>
+                    </a:stretch>
+                  </pic:blipFill>
+                  <pic:spPr>
+                    <a:xfrm>
+                      <a:off x="0" y="0"/>
+                      <a:ext cx="2266950" cy="2514600"/>
+                    </a:xfrm>
+                    <a:prstGeom prst="rect">
+                      <a:avLst/>
+                    </a:prstGeom>
+                  </pic:spPr>
+                </pic:pic>
+              </a:graphicData>
+            </a:graphic>
+          </wp:inline>
+        </w:drawing>
       </w:r>
     </w:p>
     <w:p>
@@ -15227,6 +16075,48 @@
           <w:szCs w:val="20"/>
         </w:rPr>
       </w:pPr>
+      <w:r>
+        <w:rPr>
+          <w:noProof/>
+          <w:lang w:val="id-ID" w:eastAsia="id-ID"/>
+        </w:rPr>
+        <w:lastRenderedPageBreak/>
+        <w:drawing>
+          <wp:inline distT="0" distB="0" distL="0" distR="0" wp14:anchorId="0829E024" wp14:editId="0684B0B5">
+            <wp:extent cx="2819400" cy="2790825"/>
+            <wp:effectExtent l="0" t="0" r="0" b="9525"/>
+            <wp:docPr id="18" name="Picture 18"/>
+            <wp:cNvGraphicFramePr>
+              <a:graphicFrameLocks xmlns:a="http://schemas.openxmlformats.org/drawingml/2006/main" noChangeAspect="1"/>
+            </wp:cNvGraphicFramePr>
+            <a:graphic xmlns:a="http://schemas.openxmlformats.org/drawingml/2006/main">
+              <a:graphicData uri="http://schemas.openxmlformats.org/drawingml/2006/picture">
+                <pic:pic xmlns:pic="http://schemas.openxmlformats.org/drawingml/2006/picture">
+                  <pic:nvPicPr>
+                    <pic:cNvPr id="1" name=""/>
+                    <pic:cNvPicPr/>
+                  </pic:nvPicPr>
+                  <pic:blipFill>
+                    <a:blip r:embed="rId37"/>
+                    <a:stretch>
+                      <a:fillRect/>
+                    </a:stretch>
+                  </pic:blipFill>
+                  <pic:spPr>
+                    <a:xfrm>
+                      <a:off x="0" y="0"/>
+                      <a:ext cx="2819400" cy="2790825"/>
+                    </a:xfrm>
+                    <a:prstGeom prst="rect">
+                      <a:avLst/>
+                    </a:prstGeom>
+                  </pic:spPr>
+                </pic:pic>
+              </a:graphicData>
+            </a:graphic>
+          </wp:inline>
+        </w:drawing>
+      </w:r>
     </w:p>
     <w:p>
       <w:pPr>
@@ -15437,6 +16327,47 @@
           <w:szCs w:val="20"/>
         </w:rPr>
       </w:pPr>
+      <w:r>
+        <w:rPr>
+          <w:noProof/>
+          <w:lang w:val="id-ID" w:eastAsia="id-ID"/>
+        </w:rPr>
+        <w:drawing>
+          <wp:inline distT="0" distB="0" distL="0" distR="0" wp14:anchorId="6C004121" wp14:editId="3EE8F641">
+            <wp:extent cx="2571750" cy="2676525"/>
+            <wp:effectExtent l="0" t="0" r="0" b="9525"/>
+            <wp:docPr id="20" name="Picture 20"/>
+            <wp:cNvGraphicFramePr>
+              <a:graphicFrameLocks xmlns:a="http://schemas.openxmlformats.org/drawingml/2006/main" noChangeAspect="1"/>
+            </wp:cNvGraphicFramePr>
+            <a:graphic xmlns:a="http://schemas.openxmlformats.org/drawingml/2006/main">
+              <a:graphicData uri="http://schemas.openxmlformats.org/drawingml/2006/picture">
+                <pic:pic xmlns:pic="http://schemas.openxmlformats.org/drawingml/2006/picture">
+                  <pic:nvPicPr>
+                    <pic:cNvPr id="1" name=""/>
+                    <pic:cNvPicPr/>
+                  </pic:nvPicPr>
+                  <pic:blipFill>
+                    <a:blip r:embed="rId38"/>
+                    <a:stretch>
+                      <a:fillRect/>
+                    </a:stretch>
+                  </pic:blipFill>
+                  <pic:spPr>
+                    <a:xfrm>
+                      <a:off x="0" y="0"/>
+                      <a:ext cx="2571750" cy="2676525"/>
+                    </a:xfrm>
+                    <a:prstGeom prst="rect">
+                      <a:avLst/>
+                    </a:prstGeom>
+                  </pic:spPr>
+                </pic:pic>
+              </a:graphicData>
+            </a:graphic>
+          </wp:inline>
+        </w:drawing>
+      </w:r>
     </w:p>
     <w:p>
       <w:pPr>
@@ -15597,6 +16528,48 @@
           <w:color w:val="000000" w:themeColor="text1"/>
         </w:rPr>
       </w:pPr>
+      <w:r>
+        <w:rPr>
+          <w:noProof/>
+          <w:lang w:val="id-ID" w:eastAsia="id-ID"/>
+        </w:rPr>
+        <w:lastRenderedPageBreak/>
+        <w:drawing>
+          <wp:inline distT="0" distB="0" distL="0" distR="0" wp14:anchorId="49F78198" wp14:editId="5844BC8F">
+            <wp:extent cx="2800350" cy="3990975"/>
+            <wp:effectExtent l="0" t="0" r="0" b="9525"/>
+            <wp:docPr id="21" name="Picture 21"/>
+            <wp:cNvGraphicFramePr>
+              <a:graphicFrameLocks xmlns:a="http://schemas.openxmlformats.org/drawingml/2006/main" noChangeAspect="1"/>
+            </wp:cNvGraphicFramePr>
+            <a:graphic xmlns:a="http://schemas.openxmlformats.org/drawingml/2006/main">
+              <a:graphicData uri="http://schemas.openxmlformats.org/drawingml/2006/picture">
+                <pic:pic xmlns:pic="http://schemas.openxmlformats.org/drawingml/2006/picture">
+                  <pic:nvPicPr>
+                    <pic:cNvPr id="1" name=""/>
+                    <pic:cNvPicPr/>
+                  </pic:nvPicPr>
+                  <pic:blipFill>
+                    <a:blip r:embed="rId39"/>
+                    <a:stretch>
+                      <a:fillRect/>
+                    </a:stretch>
+                  </pic:blipFill>
+                  <pic:spPr>
+                    <a:xfrm>
+                      <a:off x="0" y="0"/>
+                      <a:ext cx="2800350" cy="3990975"/>
+                    </a:xfrm>
+                    <a:prstGeom prst="rect">
+                      <a:avLst/>
+                    </a:prstGeom>
+                  </pic:spPr>
+                </pic:pic>
+              </a:graphicData>
+            </a:graphic>
+          </wp:inline>
+        </w:drawing>
+      </w:r>
     </w:p>
     <w:p>
       <w:pPr>
@@ -15845,6 +16818,47 @@
           <w:color w:val="000000" w:themeColor="text1"/>
         </w:rPr>
       </w:pPr>
+      <w:r>
+        <w:rPr>
+          <w:noProof/>
+          <w:lang w:val="id-ID" w:eastAsia="id-ID"/>
+        </w:rPr>
+        <w:drawing>
+          <wp:inline distT="0" distB="0" distL="0" distR="0" wp14:anchorId="222CE6DF" wp14:editId="7B53B60C">
+            <wp:extent cx="2638425" cy="2305050"/>
+            <wp:effectExtent l="0" t="0" r="9525" b="0"/>
+            <wp:docPr id="22" name="Picture 22"/>
+            <wp:cNvGraphicFramePr>
+              <a:graphicFrameLocks xmlns:a="http://schemas.openxmlformats.org/drawingml/2006/main" noChangeAspect="1"/>
+            </wp:cNvGraphicFramePr>
+            <a:graphic xmlns:a="http://schemas.openxmlformats.org/drawingml/2006/main">
+              <a:graphicData uri="http://schemas.openxmlformats.org/drawingml/2006/picture">
+                <pic:pic xmlns:pic="http://schemas.openxmlformats.org/drawingml/2006/picture">
+                  <pic:nvPicPr>
+                    <pic:cNvPr id="1" name=""/>
+                    <pic:cNvPicPr/>
+                  </pic:nvPicPr>
+                  <pic:blipFill>
+                    <a:blip r:embed="rId40"/>
+                    <a:stretch>
+                      <a:fillRect/>
+                    </a:stretch>
+                  </pic:blipFill>
+                  <pic:spPr>
+                    <a:xfrm>
+                      <a:off x="0" y="0"/>
+                      <a:ext cx="2638425" cy="2305050"/>
+                    </a:xfrm>
+                    <a:prstGeom prst="rect">
+                      <a:avLst/>
+                    </a:prstGeom>
+                  </pic:spPr>
+                </pic:pic>
+              </a:graphicData>
+            </a:graphic>
+          </wp:inline>
+        </w:drawing>
+      </w:r>
     </w:p>
     <w:p>
       <w:pPr>
@@ -16009,6 +17023,48 @@
           <w:szCs w:val="20"/>
         </w:rPr>
       </w:pPr>
+      <w:r>
+        <w:rPr>
+          <w:noProof/>
+          <w:lang w:val="id-ID" w:eastAsia="id-ID"/>
+        </w:rPr>
+        <w:lastRenderedPageBreak/>
+        <w:drawing>
+          <wp:inline distT="0" distB="0" distL="0" distR="0" wp14:anchorId="7F9DCAC9" wp14:editId="441D9EF5">
+            <wp:extent cx="3162300" cy="3028950"/>
+            <wp:effectExtent l="0" t="0" r="0" b="0"/>
+            <wp:docPr id="23" name="Picture 23"/>
+            <wp:cNvGraphicFramePr>
+              <a:graphicFrameLocks xmlns:a="http://schemas.openxmlformats.org/drawingml/2006/main" noChangeAspect="1"/>
+            </wp:cNvGraphicFramePr>
+            <a:graphic xmlns:a="http://schemas.openxmlformats.org/drawingml/2006/main">
+              <a:graphicData uri="http://schemas.openxmlformats.org/drawingml/2006/picture">
+                <pic:pic xmlns:pic="http://schemas.openxmlformats.org/drawingml/2006/picture">
+                  <pic:nvPicPr>
+                    <pic:cNvPr id="1" name=""/>
+                    <pic:cNvPicPr/>
+                  </pic:nvPicPr>
+                  <pic:blipFill>
+                    <a:blip r:embed="rId41"/>
+                    <a:stretch>
+                      <a:fillRect/>
+                    </a:stretch>
+                  </pic:blipFill>
+                  <pic:spPr>
+                    <a:xfrm>
+                      <a:off x="0" y="0"/>
+                      <a:ext cx="3162300" cy="3028950"/>
+                    </a:xfrm>
+                    <a:prstGeom prst="rect">
+                      <a:avLst/>
+                    </a:prstGeom>
+                  </pic:spPr>
+                </pic:pic>
+              </a:graphicData>
+            </a:graphic>
+          </wp:inline>
+        </w:drawing>
+      </w:r>
     </w:p>
     <w:p>
       <w:pPr>
@@ -16235,7 +17291,6 @@
         <w:rPr>
           <w:color w:val="000000" w:themeColor="text1"/>
         </w:rPr>
-        <w:lastRenderedPageBreak/>
         <w:t>Contoh:</w:t>
       </w:r>
     </w:p>
@@ -16640,6 +17695,48 @@
           <w:szCs w:val="20"/>
         </w:rPr>
       </w:pPr>
+      <w:r>
+        <w:rPr>
+          <w:noProof/>
+          <w:lang w:val="id-ID" w:eastAsia="id-ID"/>
+        </w:rPr>
+        <w:lastRenderedPageBreak/>
+        <w:drawing>
+          <wp:inline distT="0" distB="0" distL="0" distR="0" wp14:anchorId="00457F48" wp14:editId="329B3A8A">
+            <wp:extent cx="2838450" cy="2990850"/>
+            <wp:effectExtent l="0" t="0" r="0" b="0"/>
+            <wp:docPr id="24" name="Picture 24"/>
+            <wp:cNvGraphicFramePr>
+              <a:graphicFrameLocks xmlns:a="http://schemas.openxmlformats.org/drawingml/2006/main" noChangeAspect="1"/>
+            </wp:cNvGraphicFramePr>
+            <a:graphic xmlns:a="http://schemas.openxmlformats.org/drawingml/2006/main">
+              <a:graphicData uri="http://schemas.openxmlformats.org/drawingml/2006/picture">
+                <pic:pic xmlns:pic="http://schemas.openxmlformats.org/drawingml/2006/picture">
+                  <pic:nvPicPr>
+                    <pic:cNvPr id="1" name=""/>
+                    <pic:cNvPicPr/>
+                  </pic:nvPicPr>
+                  <pic:blipFill>
+                    <a:blip r:embed="rId42"/>
+                    <a:stretch>
+                      <a:fillRect/>
+                    </a:stretch>
+                  </pic:blipFill>
+                  <pic:spPr>
+                    <a:xfrm>
+                      <a:off x="0" y="0"/>
+                      <a:ext cx="2838450" cy="2990850"/>
+                    </a:xfrm>
+                    <a:prstGeom prst="rect">
+                      <a:avLst/>
+                    </a:prstGeom>
+                  </pic:spPr>
+                </pic:pic>
+              </a:graphicData>
+            </a:graphic>
+          </wp:inline>
+        </w:drawing>
+      </w:r>
     </w:p>
     <w:p>
       <w:pPr>
@@ -16906,6 +18003,47 @@
           <w:szCs w:val="20"/>
         </w:rPr>
       </w:pPr>
+      <w:r>
+        <w:rPr>
+          <w:noProof/>
+          <w:lang w:val="id-ID" w:eastAsia="id-ID"/>
+        </w:rPr>
+        <w:drawing>
+          <wp:inline distT="0" distB="0" distL="0" distR="0" wp14:anchorId="0A1E57DE" wp14:editId="74DD05FA">
+            <wp:extent cx="2676525" cy="2705100"/>
+            <wp:effectExtent l="0" t="0" r="9525" b="0"/>
+            <wp:docPr id="25" name="Picture 25"/>
+            <wp:cNvGraphicFramePr>
+              <a:graphicFrameLocks xmlns:a="http://schemas.openxmlformats.org/drawingml/2006/main" noChangeAspect="1"/>
+            </wp:cNvGraphicFramePr>
+            <a:graphic xmlns:a="http://schemas.openxmlformats.org/drawingml/2006/main">
+              <a:graphicData uri="http://schemas.openxmlformats.org/drawingml/2006/picture">
+                <pic:pic xmlns:pic="http://schemas.openxmlformats.org/drawingml/2006/picture">
+                  <pic:nvPicPr>
+                    <pic:cNvPr id="1" name=""/>
+                    <pic:cNvPicPr/>
+                  </pic:nvPicPr>
+                  <pic:blipFill>
+                    <a:blip r:embed="rId43"/>
+                    <a:stretch>
+                      <a:fillRect/>
+                    </a:stretch>
+                  </pic:blipFill>
+                  <pic:spPr>
+                    <a:xfrm>
+                      <a:off x="0" y="0"/>
+                      <a:ext cx="2676525" cy="2705100"/>
+                    </a:xfrm>
+                    <a:prstGeom prst="rect">
+                      <a:avLst/>
+                    </a:prstGeom>
+                  </pic:spPr>
+                </pic:pic>
+              </a:graphicData>
+            </a:graphic>
+          </wp:inline>
+        </w:drawing>
+      </w:r>
     </w:p>
     <w:p>
       <w:pPr>
@@ -18036,7 +19174,7 @@
                     <pic:cNvPicPr/>
                   </pic:nvPicPr>
                   <pic:blipFill>
-                    <a:blip r:embed="rId28"/>
+                    <a:blip r:embed="rId44"/>
                     <a:stretch>
                       <a:fillRect/>
                     </a:stretch>
@@ -18058,10 +19196,10 @@
       </w:r>
     </w:p>
     <w:sectPr>
-      <w:headerReference w:type="even" r:id="rId29"/>
-      <w:headerReference w:type="default" r:id="rId30"/>
-      <w:footerReference w:type="even" r:id="rId31"/>
-      <w:footerReference w:type="default" r:id="rId32"/>
+      <w:headerReference w:type="even" r:id="rId45"/>
+      <w:headerReference w:type="default" r:id="rId46"/>
+      <w:footerReference w:type="even" r:id="rId47"/>
+      <w:footerReference w:type="default" r:id="rId48"/>
       <w:pgSz w:w="11907" w:h="16839" w:code="9"/>
       <w:pgMar w:top="1134" w:right="1440" w:bottom="993" w:left="1440" w:header="720" w:footer="720" w:gutter="0"/>
       <w:cols w:space="720"/>

</xml_diff>